<commit_message>
adds to do to analysis chapter
</commit_message>
<xml_diff>
--- a/images/pics.docx
+++ b/images/pics.docx
@@ -9248,13 +9248,7 @@
                               <w:rPr>
                                 <w:rFonts w:ascii="Times New Roman" w:hAnsi="Times New Roman" w:cs="Times New Roman"/>
                               </w:rPr>
-                              <w:t>Fan-out</w:t>
-                            </w:r>
-                            <w:r>
-                              <w:rPr>
-                                <w:rFonts w:ascii="Times New Roman" w:hAnsi="Times New Roman" w:cs="Times New Roman"/>
-                              </w:rPr>
-                              <w:t xml:space="preserve"> = n</w:t>
+                              <w:t>Fan-out = n</w:t>
                             </w:r>
                             <w:r>
                               <w:rPr>
@@ -9299,13 +9293,7 @@
                         <w:rPr>
                           <w:rFonts w:ascii="Times New Roman" w:hAnsi="Times New Roman" w:cs="Times New Roman"/>
                         </w:rPr>
-                        <w:t>Fan-out</w:t>
-                      </w:r>
-                      <w:r>
-                        <w:rPr>
-                          <w:rFonts w:ascii="Times New Roman" w:hAnsi="Times New Roman" w:cs="Times New Roman"/>
-                        </w:rPr>
-                        <w:t xml:space="preserve"> = n</w:t>
+                        <w:t>Fan-out = n</w:t>
                       </w:r>
                       <w:r>
                         <w:rPr>
@@ -10297,8 +10285,6 @@
           <w:szCs w:val="28"/>
         </w:rPr>
       </w:pPr>
-      <w:bookmarkStart w:id="0" w:name="_GoBack"/>
-      <w:bookmarkEnd w:id="0"/>
     </w:p>
     <w:p>
       <w:pPr>
@@ -10388,13 +10374,7 @@
                               <w:rPr>
                                 <w:rFonts w:ascii="Times New Roman" w:hAnsi="Times New Roman" w:cs="Times New Roman"/>
                               </w:rPr>
-                              <w:t>Fan-out</w:t>
-                            </w:r>
-                            <w:r>
-                              <w:rPr>
-                                <w:rFonts w:ascii="Times New Roman" w:hAnsi="Times New Roman" w:cs="Times New Roman"/>
-                              </w:rPr>
-                              <w:t xml:space="preserve"> = n</w:t>
+                              <w:t>Fan-out = n</w:t>
                             </w:r>
                             <w:r>
                               <w:rPr>
@@ -10439,13 +10419,7 @@
                         <w:rPr>
                           <w:rFonts w:ascii="Times New Roman" w:hAnsi="Times New Roman" w:cs="Times New Roman"/>
                         </w:rPr>
-                        <w:t>Fan-out</w:t>
-                      </w:r>
-                      <w:r>
-                        <w:rPr>
-                          <w:rFonts w:ascii="Times New Roman" w:hAnsi="Times New Roman" w:cs="Times New Roman"/>
-                        </w:rPr>
-                        <w:t xml:space="preserve"> = n</w:t>
+                        <w:t>Fan-out = n</w:t>
                       </w:r>
                       <w:r>
                         <w:rPr>
@@ -10936,13 +10910,7 @@
                               <w:rPr>
                                 <w:rFonts w:ascii="Times New Roman" w:hAnsi="Times New Roman" w:cs="Times New Roman"/>
                               </w:rPr>
-                              <w:t>Fan-out</w:t>
-                            </w:r>
-                            <w:r>
-                              <w:rPr>
-                                <w:rFonts w:ascii="Times New Roman" w:hAnsi="Times New Roman" w:cs="Times New Roman"/>
-                              </w:rPr>
-                              <w:t xml:space="preserve"> = n</w:t>
+                              <w:t>Fan-out = n</w:t>
                             </w:r>
                             <w:r>
                               <w:rPr>
@@ -10987,13 +10955,7 @@
                         <w:rPr>
                           <w:rFonts w:ascii="Times New Roman" w:hAnsi="Times New Roman" w:cs="Times New Roman"/>
                         </w:rPr>
-                        <w:t>Fan-out</w:t>
-                      </w:r>
-                      <w:r>
-                        <w:rPr>
-                          <w:rFonts w:ascii="Times New Roman" w:hAnsi="Times New Roman" w:cs="Times New Roman"/>
-                        </w:rPr>
-                        <w:t xml:space="preserve"> = n</w:t>
+                        <w:t>Fan-out = n</w:t>
                       </w:r>
                       <w:r>
                         <w:rPr>
@@ -11081,13 +11043,7 @@
                               <w:rPr>
                                 <w:rFonts w:ascii="Times New Roman" w:hAnsi="Times New Roman" w:cs="Times New Roman"/>
                               </w:rPr>
-                              <w:t>Fan-out</w:t>
-                            </w:r>
-                            <w:r>
-                              <w:rPr>
-                                <w:rFonts w:ascii="Times New Roman" w:hAnsi="Times New Roman" w:cs="Times New Roman"/>
-                              </w:rPr>
-                              <w:t xml:space="preserve"> = n</w:t>
+                              <w:t>Fan-out = n</w:t>
                             </w:r>
                             <w:r>
                               <w:rPr>
@@ -11132,13 +11088,7 @@
                         <w:rPr>
                           <w:rFonts w:ascii="Times New Roman" w:hAnsi="Times New Roman" w:cs="Times New Roman"/>
                         </w:rPr>
-                        <w:t>Fan-out</w:t>
-                      </w:r>
-                      <w:r>
-                        <w:rPr>
-                          <w:rFonts w:ascii="Times New Roman" w:hAnsi="Times New Roman" w:cs="Times New Roman"/>
-                        </w:rPr>
-                        <w:t xml:space="preserve"> = n</w:t>
+                        <w:t>Fan-out = n</w:t>
                       </w:r>
                       <w:r>
                         <w:rPr>
@@ -11226,13 +11176,7 @@
                               <w:rPr>
                                 <w:rFonts w:ascii="Times New Roman" w:hAnsi="Times New Roman" w:cs="Times New Roman"/>
                               </w:rPr>
-                              <w:t>Fan-out</w:t>
-                            </w:r>
-                            <w:r>
-                              <w:rPr>
-                                <w:rFonts w:ascii="Times New Roman" w:hAnsi="Times New Roman" w:cs="Times New Roman"/>
-                              </w:rPr>
-                              <w:t xml:space="preserve"> = n</w:t>
+                              <w:t>Fan-out = n</w:t>
                             </w:r>
                             <w:r>
                               <w:rPr>
@@ -11277,13 +11221,7 @@
                         <w:rPr>
                           <w:rFonts w:ascii="Times New Roman" w:hAnsi="Times New Roman" w:cs="Times New Roman"/>
                         </w:rPr>
-                        <w:t>Fan-out</w:t>
-                      </w:r>
-                      <w:r>
-                        <w:rPr>
-                          <w:rFonts w:ascii="Times New Roman" w:hAnsi="Times New Roman" w:cs="Times New Roman"/>
-                        </w:rPr>
-                        <w:t xml:space="preserve"> = n</w:t>
+                        <w:t>Fan-out = n</w:t>
                       </w:r>
                       <w:r>
                         <w:rPr>
@@ -12945,6 +12883,2904 @@
           <w:szCs w:val="28"/>
         </w:rPr>
         <w:tab/>
+      </w:r>
+    </w:p>
+    <w:p>
+      <w:pPr>
+        <w:tabs>
+          <w:tab w:val="left" w:pos="2895"/>
+        </w:tabs>
+        <w:rPr>
+          <w:rFonts w:ascii="Times New Roman" w:hAnsi="Times New Roman" w:cs="Times New Roman"/>
+          <w:sz w:val="28"/>
+          <w:szCs w:val="28"/>
+        </w:rPr>
+      </w:pPr>
+    </w:p>
+    <w:p>
+      <w:pPr>
+        <w:tabs>
+          <w:tab w:val="left" w:pos="2895"/>
+        </w:tabs>
+        <w:rPr>
+          <w:rFonts w:ascii="Times New Roman" w:hAnsi="Times New Roman" w:cs="Times New Roman"/>
+          <w:sz w:val="28"/>
+          <w:szCs w:val="28"/>
+        </w:rPr>
+      </w:pPr>
+    </w:p>
+    <w:p>
+      <w:pPr>
+        <w:tabs>
+          <w:tab w:val="left" w:pos="2895"/>
+        </w:tabs>
+        <w:rPr>
+          <w:rFonts w:ascii="Times New Roman" w:hAnsi="Times New Roman" w:cs="Times New Roman"/>
+          <w:sz w:val="28"/>
+          <w:szCs w:val="28"/>
+        </w:rPr>
+      </w:pPr>
+    </w:p>
+    <w:p>
+      <w:pPr>
+        <w:tabs>
+          <w:tab w:val="left" w:pos="2895"/>
+        </w:tabs>
+        <w:rPr>
+          <w:rFonts w:ascii="Times New Roman" w:hAnsi="Times New Roman" w:cs="Times New Roman"/>
+          <w:sz w:val="28"/>
+          <w:szCs w:val="28"/>
+        </w:rPr>
+      </w:pPr>
+    </w:p>
+    <w:p>
+      <w:pPr>
+        <w:tabs>
+          <w:tab w:val="left" w:pos="2895"/>
+        </w:tabs>
+        <w:rPr>
+          <w:rFonts w:ascii="Times New Roman" w:hAnsi="Times New Roman" w:cs="Times New Roman"/>
+          <w:sz w:val="28"/>
+          <w:szCs w:val="28"/>
+        </w:rPr>
+      </w:pPr>
+    </w:p>
+    <w:p>
+      <w:pPr>
+        <w:tabs>
+          <w:tab w:val="left" w:pos="2895"/>
+        </w:tabs>
+        <w:rPr>
+          <w:rFonts w:ascii="Times New Roman" w:hAnsi="Times New Roman" w:cs="Times New Roman"/>
+          <w:sz w:val="28"/>
+          <w:szCs w:val="28"/>
+        </w:rPr>
+      </w:pPr>
+    </w:p>
+    <w:p>
+      <w:pPr>
+        <w:tabs>
+          <w:tab w:val="left" w:pos="2895"/>
+        </w:tabs>
+        <w:rPr>
+          <w:rFonts w:ascii="Times New Roman" w:hAnsi="Times New Roman" w:cs="Times New Roman"/>
+          <w:sz w:val="28"/>
+          <w:szCs w:val="28"/>
+        </w:rPr>
+      </w:pPr>
+    </w:p>
+    <w:p>
+      <w:pPr>
+        <w:tabs>
+          <w:tab w:val="left" w:pos="2895"/>
+        </w:tabs>
+        <w:rPr>
+          <w:rFonts w:ascii="Times New Roman" w:hAnsi="Times New Roman" w:cs="Times New Roman"/>
+          <w:sz w:val="28"/>
+          <w:szCs w:val="28"/>
+        </w:rPr>
+      </w:pPr>
+    </w:p>
+    <w:p>
+      <w:pPr>
+        <w:tabs>
+          <w:tab w:val="left" w:pos="2895"/>
+        </w:tabs>
+        <w:rPr>
+          <w:rFonts w:ascii="Times New Roman" w:hAnsi="Times New Roman" w:cs="Times New Roman"/>
+          <w:sz w:val="28"/>
+          <w:szCs w:val="28"/>
+        </w:rPr>
+      </w:pPr>
+    </w:p>
+    <w:p>
+      <w:pPr>
+        <w:tabs>
+          <w:tab w:val="left" w:pos="2895"/>
+        </w:tabs>
+        <w:rPr>
+          <w:rFonts w:ascii="Times New Roman" w:hAnsi="Times New Roman" w:cs="Times New Roman"/>
+          <w:sz w:val="28"/>
+          <w:szCs w:val="28"/>
+        </w:rPr>
+      </w:pPr>
+    </w:p>
+    <w:p>
+      <w:pPr>
+        <w:rPr>
+          <w:rFonts w:ascii="Times New Roman" w:hAnsi="Times New Roman" w:cs="Times New Roman"/>
+          <w:sz w:val="28"/>
+          <w:szCs w:val="28"/>
+        </w:rPr>
+      </w:pPr>
+      <w:r>
+        <w:rPr>
+          <w:rFonts w:ascii="Times New Roman" w:hAnsi="Times New Roman" w:cs="Times New Roman"/>
+          <w:sz w:val="28"/>
+          <w:szCs w:val="28"/>
+        </w:rPr>
+        <w:br w:type="page"/>
+      </w:r>
+    </w:p>
+    <w:p>
+      <w:pPr>
+        <w:tabs>
+          <w:tab w:val="left" w:pos="2895"/>
+        </w:tabs>
+        <w:rPr>
+          <w:rFonts w:ascii="Times New Roman" w:hAnsi="Times New Roman" w:cs="Times New Roman"/>
+          <w:sz w:val="28"/>
+          <w:szCs w:val="28"/>
+        </w:rPr>
+      </w:pPr>
+      <w:bookmarkStart w:id="0" w:name="_GoBack"/>
+      <w:bookmarkEnd w:id="0"/>
+      <w:r>
+        <w:rPr>
+          <w:rFonts w:ascii="Times New Roman" w:hAnsi="Times New Roman" w:cs="Times New Roman"/>
+          <w:sz w:val="28"/>
+          <w:szCs w:val="28"/>
+        </w:rPr>
+        <w:lastRenderedPageBreak/>
+        <mc:AlternateContent>
+          <mc:Choice Requires="wps">
+            <w:drawing>
+              <wp:anchor distT="0" distB="0" distL="114300" distR="114300" simplePos="0" relativeHeight="251910144" behindDoc="0" locked="0" layoutInCell="1" allowOverlap="1" wp14:anchorId="336AF0BB" wp14:editId="28A20E47">
+                <wp:simplePos x="0" y="0"/>
+                <wp:positionH relativeFrom="column">
+                  <wp:posOffset>1485900</wp:posOffset>
+                </wp:positionH>
+                <wp:positionV relativeFrom="paragraph">
+                  <wp:posOffset>2216785</wp:posOffset>
+                </wp:positionV>
+                <wp:extent cx="342900" cy="304800"/>
+                <wp:effectExtent l="0" t="0" r="19050" b="19050"/>
+                <wp:wrapNone/>
+                <wp:docPr id="295" name="Straight Connector 295"/>
+                <wp:cNvGraphicFramePr/>
+                <a:graphic xmlns:a="http://schemas.openxmlformats.org/drawingml/2006/main">
+                  <a:graphicData uri="http://schemas.microsoft.com/office/word/2010/wordprocessingShape">
+                    <wps:wsp>
+                      <wps:cNvCnPr/>
+                      <wps:spPr>
+                        <a:xfrm flipH="1" flipV="1">
+                          <a:off x="0" y="0"/>
+                          <a:ext cx="342900" cy="304800"/>
+                        </a:xfrm>
+                        <a:prstGeom prst="line">
+                          <a:avLst/>
+                        </a:prstGeom>
+                        <a:ln>
+                          <a:solidFill>
+                            <a:schemeClr val="tx1"/>
+                          </a:solidFill>
+                        </a:ln>
+                      </wps:spPr>
+                      <wps:style>
+                        <a:lnRef idx="1">
+                          <a:schemeClr val="accent1"/>
+                        </a:lnRef>
+                        <a:fillRef idx="0">
+                          <a:schemeClr val="accent1"/>
+                        </a:fillRef>
+                        <a:effectRef idx="0">
+                          <a:schemeClr val="accent1"/>
+                        </a:effectRef>
+                        <a:fontRef idx="minor">
+                          <a:schemeClr val="tx1"/>
+                        </a:fontRef>
+                      </wps:style>
+                      <wps:bodyPr/>
+                    </wps:wsp>
+                  </a:graphicData>
+                </a:graphic>
+                <wp14:sizeRelH relativeFrom="margin">
+                  <wp14:pctWidth>0</wp14:pctWidth>
+                </wp14:sizeRelH>
+                <wp14:sizeRelV relativeFrom="margin">
+                  <wp14:pctHeight>0</wp14:pctHeight>
+                </wp14:sizeRelV>
+              </wp:anchor>
+            </w:drawing>
+          </mc:Choice>
+          <mc:Fallback>
+            <w:pict>
+              <v:line w14:anchorId="29B30D11" id="Straight Connector 295" o:spid="_x0000_s1026" style="position:absolute;flip:x y;z-index:251910144;visibility:visible;mso-wrap-style:square;mso-width-percent:0;mso-height-percent:0;mso-wrap-distance-left:9pt;mso-wrap-distance-top:0;mso-wrap-distance-right:9pt;mso-wrap-distance-bottom:0;mso-position-horizontal:absolute;mso-position-horizontal-relative:text;mso-position-vertical:absolute;mso-position-vertical-relative:text;mso-width-percent:0;mso-height-percent:0;mso-width-relative:margin;mso-height-relative:margin" from="117pt,174.55pt" to="2in,198.55pt" o:gfxdata="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" strokecolor="black [3213]" strokeweight=".5pt">
+                <v:stroke joinstyle="miter"/>
+              </v:line>
+            </w:pict>
+          </mc:Fallback>
+        </mc:AlternateContent>
+      </w:r>
+      <w:r>
+        <w:rPr>
+          <w:rFonts w:ascii="Times New Roman" w:hAnsi="Times New Roman" w:cs="Times New Roman"/>
+          <w:sz w:val="28"/>
+          <w:szCs w:val="28"/>
+        </w:rPr>
+        <mc:AlternateContent>
+          <mc:Choice Requires="wps">
+            <w:drawing>
+              <wp:anchor distT="0" distB="0" distL="114300" distR="114300" simplePos="0" relativeHeight="251909120" behindDoc="0" locked="0" layoutInCell="1" allowOverlap="1" wp14:anchorId="7480E78D" wp14:editId="10400EE7">
+                <wp:simplePos x="0" y="0"/>
+                <wp:positionH relativeFrom="column">
+                  <wp:posOffset>1143000</wp:posOffset>
+                </wp:positionH>
+                <wp:positionV relativeFrom="paragraph">
+                  <wp:posOffset>2216785</wp:posOffset>
+                </wp:positionV>
+                <wp:extent cx="342900" cy="304800"/>
+                <wp:effectExtent l="0" t="0" r="19050" b="19050"/>
+                <wp:wrapNone/>
+                <wp:docPr id="294" name="Straight Connector 294"/>
+                <wp:cNvGraphicFramePr/>
+                <a:graphic xmlns:a="http://schemas.openxmlformats.org/drawingml/2006/main">
+                  <a:graphicData uri="http://schemas.microsoft.com/office/word/2010/wordprocessingShape">
+                    <wps:wsp>
+                      <wps:cNvCnPr/>
+                      <wps:spPr>
+                        <a:xfrm flipV="1">
+                          <a:off x="0" y="0"/>
+                          <a:ext cx="342900" cy="304800"/>
+                        </a:xfrm>
+                        <a:prstGeom prst="line">
+                          <a:avLst/>
+                        </a:prstGeom>
+                        <a:ln>
+                          <a:solidFill>
+                            <a:schemeClr val="tx1"/>
+                          </a:solidFill>
+                        </a:ln>
+                      </wps:spPr>
+                      <wps:style>
+                        <a:lnRef idx="1">
+                          <a:schemeClr val="accent1"/>
+                        </a:lnRef>
+                        <a:fillRef idx="0">
+                          <a:schemeClr val="accent1"/>
+                        </a:fillRef>
+                        <a:effectRef idx="0">
+                          <a:schemeClr val="accent1"/>
+                        </a:effectRef>
+                        <a:fontRef idx="minor">
+                          <a:schemeClr val="tx1"/>
+                        </a:fontRef>
+                      </wps:style>
+                      <wps:bodyPr/>
+                    </wps:wsp>
+                  </a:graphicData>
+                </a:graphic>
+                <wp14:sizeRelH relativeFrom="margin">
+                  <wp14:pctWidth>0</wp14:pctWidth>
+                </wp14:sizeRelH>
+                <wp14:sizeRelV relativeFrom="margin">
+                  <wp14:pctHeight>0</wp14:pctHeight>
+                </wp14:sizeRelV>
+              </wp:anchor>
+            </w:drawing>
+          </mc:Choice>
+          <mc:Fallback>
+            <w:pict>
+              <v:line w14:anchorId="7FFCD171" id="Straight Connector 294" o:spid="_x0000_s1026" style="position:absolute;flip:y;z-index:251909120;visibility:visible;mso-wrap-style:square;mso-width-percent:0;mso-height-percent:0;mso-wrap-distance-left:9pt;mso-wrap-distance-top:0;mso-wrap-distance-right:9pt;mso-wrap-distance-bottom:0;mso-position-horizontal:absolute;mso-position-horizontal-relative:text;mso-position-vertical:absolute;mso-position-vertical-relative:text;mso-width-percent:0;mso-height-percent:0;mso-width-relative:margin;mso-height-relative:margin" from="90pt,174.55pt" to="117pt,198.55pt" o:gfxdata="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" strokecolor="black [3213]" strokeweight=".5pt">
+                <v:stroke joinstyle="miter"/>
+              </v:line>
+            </w:pict>
+          </mc:Fallback>
+        </mc:AlternateContent>
+      </w:r>
+      <w:r>
+        <w:rPr>
+          <w:rFonts w:ascii="Times New Roman" w:hAnsi="Times New Roman" w:cs="Times New Roman"/>
+          <w:sz w:val="28"/>
+          <w:szCs w:val="28"/>
+        </w:rPr>
+        <mc:AlternateContent>
+          <mc:Choice Requires="wps">
+            <w:drawing>
+              <wp:anchor distT="0" distB="0" distL="114300" distR="114300" simplePos="0" relativeHeight="251908096" behindDoc="0" locked="0" layoutInCell="1" allowOverlap="1" wp14:anchorId="43D72712" wp14:editId="3002BFB2">
+                <wp:simplePos x="0" y="0"/>
+                <wp:positionH relativeFrom="column">
+                  <wp:posOffset>1714500</wp:posOffset>
+                </wp:positionH>
+                <wp:positionV relativeFrom="paragraph">
+                  <wp:posOffset>2521585</wp:posOffset>
+                </wp:positionV>
+                <wp:extent cx="228600" cy="228600"/>
+                <wp:effectExtent l="0" t="0" r="19050" b="19050"/>
+                <wp:wrapNone/>
+                <wp:docPr id="293" name="Oval 293"/>
+                <wp:cNvGraphicFramePr/>
+                <a:graphic xmlns:a="http://schemas.openxmlformats.org/drawingml/2006/main">
+                  <a:graphicData uri="http://schemas.microsoft.com/office/word/2010/wordprocessingShape">
+                    <wps:wsp>
+                      <wps:cNvSpPr/>
+                      <wps:spPr>
+                        <a:xfrm>
+                          <a:off x="0" y="0"/>
+                          <a:ext cx="228600" cy="228600"/>
+                        </a:xfrm>
+                        <a:prstGeom prst="ellipse">
+                          <a:avLst/>
+                        </a:prstGeom>
+                        <a:solidFill>
+                          <a:schemeClr val="bg1"/>
+                        </a:solidFill>
+                        <a:ln>
+                          <a:solidFill>
+                            <a:schemeClr val="tx1"/>
+                          </a:solidFill>
+                        </a:ln>
+                      </wps:spPr>
+                      <wps:style>
+                        <a:lnRef idx="2">
+                          <a:schemeClr val="accent1">
+                            <a:shade val="50000"/>
+                          </a:schemeClr>
+                        </a:lnRef>
+                        <a:fillRef idx="1">
+                          <a:schemeClr val="accent1"/>
+                        </a:fillRef>
+                        <a:effectRef idx="0">
+                          <a:schemeClr val="accent1"/>
+                        </a:effectRef>
+                        <a:fontRef idx="minor">
+                          <a:schemeClr val="lt1"/>
+                        </a:fontRef>
+                      </wps:style>
+                      <wps:bodyPr rot="0" spcFirstLastPara="0" vertOverflow="overflow" horzOverflow="overflow" vert="horz" wrap="square" lIns="91440" tIns="45720" rIns="91440" bIns="45720" numCol="1" spcCol="0" rtlCol="0" fromWordArt="0" anchor="ctr" anchorCtr="0" forceAA="0" compatLnSpc="1">
+                        <a:prstTxWarp prst="textNoShape">
+                          <a:avLst/>
+                        </a:prstTxWarp>
+                        <a:noAutofit/>
+                      </wps:bodyPr>
+                    </wps:wsp>
+                  </a:graphicData>
+                </a:graphic>
+              </wp:anchor>
+            </w:drawing>
+          </mc:Choice>
+          <mc:Fallback>
+            <w:pict>
+              <v:oval w14:anchorId="197E04BB" id="Oval 293" o:spid="_x0000_s1026" style="position:absolute;margin-left:135pt;margin-top:198.55pt;width:18pt;height:18pt;z-index:251908096;visibility:visible;mso-wrap-style:square;mso-wrap-distance-left:9pt;mso-wrap-distance-top:0;mso-wrap-distance-right:9pt;mso-wrap-distance-bottom:0;mso-position-horizontal:absolute;mso-position-horizontal-relative:text;mso-position-vertical:absolute;mso-position-vertical-relative:text;v-text-anchor:middle" o:gfxdata="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" fillcolor="white [3212]" strokecolor="black [3213]" strokeweight="1pt">
+                <v:stroke joinstyle="miter"/>
+              </v:oval>
+            </w:pict>
+          </mc:Fallback>
+        </mc:AlternateContent>
+      </w:r>
+      <w:r>
+        <w:rPr>
+          <w:rFonts w:ascii="Times New Roman" w:hAnsi="Times New Roman" w:cs="Times New Roman"/>
+          <w:sz w:val="28"/>
+          <w:szCs w:val="28"/>
+        </w:rPr>
+        <mc:AlternateContent>
+          <mc:Choice Requires="wps">
+            <w:drawing>
+              <wp:anchor distT="0" distB="0" distL="114300" distR="114300" simplePos="0" relativeHeight="251907072" behindDoc="0" locked="0" layoutInCell="1" allowOverlap="1" wp14:anchorId="43E5F67D" wp14:editId="682DE5D6">
+                <wp:simplePos x="0" y="0"/>
+                <wp:positionH relativeFrom="column">
+                  <wp:posOffset>1038225</wp:posOffset>
+                </wp:positionH>
+                <wp:positionV relativeFrom="paragraph">
+                  <wp:posOffset>2521585</wp:posOffset>
+                </wp:positionV>
+                <wp:extent cx="228600" cy="228600"/>
+                <wp:effectExtent l="0" t="0" r="19050" b="19050"/>
+                <wp:wrapNone/>
+                <wp:docPr id="292" name="Oval 292"/>
+                <wp:cNvGraphicFramePr/>
+                <a:graphic xmlns:a="http://schemas.openxmlformats.org/drawingml/2006/main">
+                  <a:graphicData uri="http://schemas.microsoft.com/office/word/2010/wordprocessingShape">
+                    <wps:wsp>
+                      <wps:cNvSpPr/>
+                      <wps:spPr>
+                        <a:xfrm>
+                          <a:off x="0" y="0"/>
+                          <a:ext cx="228600" cy="228600"/>
+                        </a:xfrm>
+                        <a:prstGeom prst="ellipse">
+                          <a:avLst/>
+                        </a:prstGeom>
+                        <a:solidFill>
+                          <a:schemeClr val="bg1"/>
+                        </a:solidFill>
+                        <a:ln>
+                          <a:solidFill>
+                            <a:schemeClr val="tx1"/>
+                          </a:solidFill>
+                        </a:ln>
+                      </wps:spPr>
+                      <wps:style>
+                        <a:lnRef idx="2">
+                          <a:schemeClr val="accent1">
+                            <a:shade val="50000"/>
+                          </a:schemeClr>
+                        </a:lnRef>
+                        <a:fillRef idx="1">
+                          <a:schemeClr val="accent1"/>
+                        </a:fillRef>
+                        <a:effectRef idx="0">
+                          <a:schemeClr val="accent1"/>
+                        </a:effectRef>
+                        <a:fontRef idx="minor">
+                          <a:schemeClr val="lt1"/>
+                        </a:fontRef>
+                      </wps:style>
+                      <wps:bodyPr rot="0" spcFirstLastPara="0" vertOverflow="overflow" horzOverflow="overflow" vert="horz" wrap="square" lIns="91440" tIns="45720" rIns="91440" bIns="45720" numCol="1" spcCol="0" rtlCol="0" fromWordArt="0" anchor="ctr" anchorCtr="0" forceAA="0" compatLnSpc="1">
+                        <a:prstTxWarp prst="textNoShape">
+                          <a:avLst/>
+                        </a:prstTxWarp>
+                        <a:noAutofit/>
+                      </wps:bodyPr>
+                    </wps:wsp>
+                  </a:graphicData>
+                </a:graphic>
+              </wp:anchor>
+            </w:drawing>
+          </mc:Choice>
+          <mc:Fallback>
+            <w:pict>
+              <v:oval w14:anchorId="765B1DBB" id="Oval 292" o:spid="_x0000_s1026" style="position:absolute;margin-left:81.75pt;margin-top:198.55pt;width:18pt;height:18pt;z-index:251907072;visibility:visible;mso-wrap-style:square;mso-wrap-distance-left:9pt;mso-wrap-distance-top:0;mso-wrap-distance-right:9pt;mso-wrap-distance-bottom:0;mso-position-horizontal:absolute;mso-position-horizontal-relative:text;mso-position-vertical:absolute;mso-position-vertical-relative:text;v-text-anchor:middle" o:gfxdata="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" fillcolor="white [3212]" strokecolor="black [3213]" strokeweight="1pt">
+                <v:stroke joinstyle="miter"/>
+              </v:oval>
+            </w:pict>
+          </mc:Fallback>
+        </mc:AlternateContent>
+      </w:r>
+      <w:r>
+        <w:rPr>
+          <w:rFonts w:ascii="Times New Roman" w:hAnsi="Times New Roman" w:cs="Times New Roman"/>
+          <w:sz w:val="28"/>
+          <w:szCs w:val="28"/>
+        </w:rPr>
+        <mc:AlternateContent>
+          <mc:Choice Requires="wps">
+            <w:drawing>
+              <wp:anchor distT="0" distB="0" distL="114300" distR="114300" simplePos="0" relativeHeight="251896832" behindDoc="0" locked="0" layoutInCell="1" allowOverlap="1" wp14:anchorId="76116A61" wp14:editId="152B0034">
+                <wp:simplePos x="0" y="0"/>
+                <wp:positionH relativeFrom="column">
+                  <wp:posOffset>1381125</wp:posOffset>
+                </wp:positionH>
+                <wp:positionV relativeFrom="paragraph">
+                  <wp:posOffset>1990725</wp:posOffset>
+                </wp:positionV>
+                <wp:extent cx="228600" cy="228600"/>
+                <wp:effectExtent l="0" t="0" r="19050" b="19050"/>
+                <wp:wrapNone/>
+                <wp:docPr id="284" name="Oval 284"/>
+                <wp:cNvGraphicFramePr/>
+                <a:graphic xmlns:a="http://schemas.openxmlformats.org/drawingml/2006/main">
+                  <a:graphicData uri="http://schemas.microsoft.com/office/word/2010/wordprocessingShape">
+                    <wps:wsp>
+                      <wps:cNvSpPr/>
+                      <wps:spPr>
+                        <a:xfrm>
+                          <a:off x="0" y="0"/>
+                          <a:ext cx="228600" cy="228600"/>
+                        </a:xfrm>
+                        <a:prstGeom prst="ellipse">
+                          <a:avLst/>
+                        </a:prstGeom>
+                        <a:solidFill>
+                          <a:schemeClr val="bg1"/>
+                        </a:solidFill>
+                        <a:ln>
+                          <a:solidFill>
+                            <a:schemeClr val="tx1"/>
+                          </a:solidFill>
+                        </a:ln>
+                      </wps:spPr>
+                      <wps:style>
+                        <a:lnRef idx="2">
+                          <a:schemeClr val="accent1">
+                            <a:shade val="50000"/>
+                          </a:schemeClr>
+                        </a:lnRef>
+                        <a:fillRef idx="1">
+                          <a:schemeClr val="accent1"/>
+                        </a:fillRef>
+                        <a:effectRef idx="0">
+                          <a:schemeClr val="accent1"/>
+                        </a:effectRef>
+                        <a:fontRef idx="minor">
+                          <a:schemeClr val="lt1"/>
+                        </a:fontRef>
+                      </wps:style>
+                      <wps:bodyPr rot="0" spcFirstLastPara="0" vertOverflow="overflow" horzOverflow="overflow" vert="horz" wrap="square" lIns="91440" tIns="45720" rIns="91440" bIns="45720" numCol="1" spcCol="0" rtlCol="0" fromWordArt="0" anchor="ctr" anchorCtr="0" forceAA="0" compatLnSpc="1">
+                        <a:prstTxWarp prst="textNoShape">
+                          <a:avLst/>
+                        </a:prstTxWarp>
+                        <a:noAutofit/>
+                      </wps:bodyPr>
+                    </wps:wsp>
+                  </a:graphicData>
+                </a:graphic>
+              </wp:anchor>
+            </w:drawing>
+          </mc:Choice>
+          <mc:Fallback>
+            <w:pict>
+              <v:oval w14:anchorId="526B3407" id="Oval 284" o:spid="_x0000_s1026" style="position:absolute;margin-left:108.75pt;margin-top:156.75pt;width:18pt;height:18pt;z-index:251896832;visibility:visible;mso-wrap-style:square;mso-wrap-distance-left:9pt;mso-wrap-distance-top:0;mso-wrap-distance-right:9pt;mso-wrap-distance-bottom:0;mso-position-horizontal:absolute;mso-position-horizontal-relative:text;mso-position-vertical:absolute;mso-position-vertical-relative:text;v-text-anchor:middle" o:gfxdata="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" fillcolor="white [3212]" strokecolor="black [3213]" strokeweight="1pt">
+                <v:stroke joinstyle="miter"/>
+              </v:oval>
+            </w:pict>
+          </mc:Fallback>
+        </mc:AlternateContent>
+      </w:r>
+      <w:r>
+        <w:rPr>
+          <w:rFonts w:ascii="Times New Roman" w:hAnsi="Times New Roman" w:cs="Times New Roman"/>
+          <w:sz w:val="28"/>
+          <w:szCs w:val="28"/>
+        </w:rPr>
+        <mc:AlternateContent>
+          <mc:Choice Requires="wps">
+            <w:drawing>
+              <wp:anchor distT="0" distB="0" distL="114300" distR="114300" simplePos="0" relativeHeight="251897856" behindDoc="0" locked="0" layoutInCell="1" allowOverlap="1" wp14:anchorId="2DB39333" wp14:editId="5D22C9DE">
+                <wp:simplePos x="0" y="0"/>
+                <wp:positionH relativeFrom="column">
+                  <wp:posOffset>2057400</wp:posOffset>
+                </wp:positionH>
+                <wp:positionV relativeFrom="paragraph">
+                  <wp:posOffset>1990725</wp:posOffset>
+                </wp:positionV>
+                <wp:extent cx="228600" cy="228600"/>
+                <wp:effectExtent l="0" t="0" r="19050" b="19050"/>
+                <wp:wrapNone/>
+                <wp:docPr id="285" name="Oval 285"/>
+                <wp:cNvGraphicFramePr/>
+                <a:graphic xmlns:a="http://schemas.openxmlformats.org/drawingml/2006/main">
+                  <a:graphicData uri="http://schemas.microsoft.com/office/word/2010/wordprocessingShape">
+                    <wps:wsp>
+                      <wps:cNvSpPr/>
+                      <wps:spPr>
+                        <a:xfrm>
+                          <a:off x="0" y="0"/>
+                          <a:ext cx="228600" cy="228600"/>
+                        </a:xfrm>
+                        <a:prstGeom prst="ellipse">
+                          <a:avLst/>
+                        </a:prstGeom>
+                        <a:solidFill>
+                          <a:schemeClr val="bg1"/>
+                        </a:solidFill>
+                        <a:ln>
+                          <a:solidFill>
+                            <a:schemeClr val="tx1"/>
+                          </a:solidFill>
+                        </a:ln>
+                      </wps:spPr>
+                      <wps:style>
+                        <a:lnRef idx="2">
+                          <a:schemeClr val="accent1">
+                            <a:shade val="50000"/>
+                          </a:schemeClr>
+                        </a:lnRef>
+                        <a:fillRef idx="1">
+                          <a:schemeClr val="accent1"/>
+                        </a:fillRef>
+                        <a:effectRef idx="0">
+                          <a:schemeClr val="accent1"/>
+                        </a:effectRef>
+                        <a:fontRef idx="minor">
+                          <a:schemeClr val="lt1"/>
+                        </a:fontRef>
+                      </wps:style>
+                      <wps:bodyPr rot="0" spcFirstLastPara="0" vertOverflow="overflow" horzOverflow="overflow" vert="horz" wrap="square" lIns="91440" tIns="45720" rIns="91440" bIns="45720" numCol="1" spcCol="0" rtlCol="0" fromWordArt="0" anchor="ctr" anchorCtr="0" forceAA="0" compatLnSpc="1">
+                        <a:prstTxWarp prst="textNoShape">
+                          <a:avLst/>
+                        </a:prstTxWarp>
+                        <a:noAutofit/>
+                      </wps:bodyPr>
+                    </wps:wsp>
+                  </a:graphicData>
+                </a:graphic>
+              </wp:anchor>
+            </w:drawing>
+          </mc:Choice>
+          <mc:Fallback>
+            <w:pict>
+              <v:oval w14:anchorId="140E76EE" id="Oval 285" o:spid="_x0000_s1026" style="position:absolute;margin-left:162pt;margin-top:156.75pt;width:18pt;height:18pt;z-index:251897856;visibility:visible;mso-wrap-style:square;mso-wrap-distance-left:9pt;mso-wrap-distance-top:0;mso-wrap-distance-right:9pt;mso-wrap-distance-bottom:0;mso-position-horizontal:absolute;mso-position-horizontal-relative:text;mso-position-vertical:absolute;mso-position-vertical-relative:text;v-text-anchor:middle" o:gfxdata="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" fillcolor="white [3212]" strokecolor="black [3213]" strokeweight="1pt">
+                <v:stroke joinstyle="miter"/>
+              </v:oval>
+            </w:pict>
+          </mc:Fallback>
+        </mc:AlternateContent>
+      </w:r>
+      <w:r>
+        <w:rPr>
+          <w:rFonts w:ascii="Times New Roman" w:hAnsi="Times New Roman" w:cs="Times New Roman"/>
+          <w:sz w:val="28"/>
+          <w:szCs w:val="28"/>
+        </w:rPr>
+        <mc:AlternateContent>
+          <mc:Choice Requires="wps">
+            <w:drawing>
+              <wp:anchor distT="0" distB="0" distL="114300" distR="114300" simplePos="0" relativeHeight="251898880" behindDoc="0" locked="0" layoutInCell="1" allowOverlap="1" wp14:anchorId="1AA72849" wp14:editId="19C13BCF">
+                <wp:simplePos x="0" y="0"/>
+                <wp:positionH relativeFrom="column">
+                  <wp:posOffset>1485900</wp:posOffset>
+                </wp:positionH>
+                <wp:positionV relativeFrom="paragraph">
+                  <wp:posOffset>1685925</wp:posOffset>
+                </wp:positionV>
+                <wp:extent cx="342900" cy="304800"/>
+                <wp:effectExtent l="0" t="0" r="19050" b="19050"/>
+                <wp:wrapNone/>
+                <wp:docPr id="286" name="Straight Connector 286"/>
+                <wp:cNvGraphicFramePr/>
+                <a:graphic xmlns:a="http://schemas.openxmlformats.org/drawingml/2006/main">
+                  <a:graphicData uri="http://schemas.microsoft.com/office/word/2010/wordprocessingShape">
+                    <wps:wsp>
+                      <wps:cNvCnPr/>
+                      <wps:spPr>
+                        <a:xfrm flipV="1">
+                          <a:off x="0" y="0"/>
+                          <a:ext cx="342900" cy="304800"/>
+                        </a:xfrm>
+                        <a:prstGeom prst="line">
+                          <a:avLst/>
+                        </a:prstGeom>
+                        <a:ln>
+                          <a:solidFill>
+                            <a:schemeClr val="tx1"/>
+                          </a:solidFill>
+                        </a:ln>
+                      </wps:spPr>
+                      <wps:style>
+                        <a:lnRef idx="1">
+                          <a:schemeClr val="accent1"/>
+                        </a:lnRef>
+                        <a:fillRef idx="0">
+                          <a:schemeClr val="accent1"/>
+                        </a:fillRef>
+                        <a:effectRef idx="0">
+                          <a:schemeClr val="accent1"/>
+                        </a:effectRef>
+                        <a:fontRef idx="minor">
+                          <a:schemeClr val="tx1"/>
+                        </a:fontRef>
+                      </wps:style>
+                      <wps:bodyPr/>
+                    </wps:wsp>
+                  </a:graphicData>
+                </a:graphic>
+                <wp14:sizeRelH relativeFrom="margin">
+                  <wp14:pctWidth>0</wp14:pctWidth>
+                </wp14:sizeRelH>
+                <wp14:sizeRelV relativeFrom="margin">
+                  <wp14:pctHeight>0</wp14:pctHeight>
+                </wp14:sizeRelV>
+              </wp:anchor>
+            </w:drawing>
+          </mc:Choice>
+          <mc:Fallback>
+            <w:pict>
+              <v:line w14:anchorId="6F15FFAA" id="Straight Connector 286" o:spid="_x0000_s1026" style="position:absolute;flip:y;z-index:251898880;visibility:visible;mso-wrap-style:square;mso-width-percent:0;mso-height-percent:0;mso-wrap-distance-left:9pt;mso-wrap-distance-top:0;mso-wrap-distance-right:9pt;mso-wrap-distance-bottom:0;mso-position-horizontal:absolute;mso-position-horizontal-relative:text;mso-position-vertical:absolute;mso-position-vertical-relative:text;mso-width-percent:0;mso-height-percent:0;mso-width-relative:margin;mso-height-relative:margin" from="117pt,132.75pt" to="2in,156.75pt" o:gfxdata="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" strokecolor="black [3213]" strokeweight=".5pt">
+                <v:stroke joinstyle="miter"/>
+              </v:line>
+            </w:pict>
+          </mc:Fallback>
+        </mc:AlternateContent>
+      </w:r>
+      <w:r>
+        <w:rPr>
+          <w:rFonts w:ascii="Times New Roman" w:hAnsi="Times New Roman" w:cs="Times New Roman"/>
+          <w:sz w:val="28"/>
+          <w:szCs w:val="28"/>
+        </w:rPr>
+        <mc:AlternateContent>
+          <mc:Choice Requires="wps">
+            <w:drawing>
+              <wp:anchor distT="0" distB="0" distL="114300" distR="114300" simplePos="0" relativeHeight="251899904" behindDoc="0" locked="0" layoutInCell="1" allowOverlap="1" wp14:anchorId="25202C06" wp14:editId="5E45A204">
+                <wp:simplePos x="0" y="0"/>
+                <wp:positionH relativeFrom="column">
+                  <wp:posOffset>1828800</wp:posOffset>
+                </wp:positionH>
+                <wp:positionV relativeFrom="paragraph">
+                  <wp:posOffset>1685925</wp:posOffset>
+                </wp:positionV>
+                <wp:extent cx="342900" cy="304800"/>
+                <wp:effectExtent l="0" t="0" r="19050" b="19050"/>
+                <wp:wrapNone/>
+                <wp:docPr id="287" name="Straight Connector 287"/>
+                <wp:cNvGraphicFramePr/>
+                <a:graphic xmlns:a="http://schemas.openxmlformats.org/drawingml/2006/main">
+                  <a:graphicData uri="http://schemas.microsoft.com/office/word/2010/wordprocessingShape">
+                    <wps:wsp>
+                      <wps:cNvCnPr/>
+                      <wps:spPr>
+                        <a:xfrm flipH="1" flipV="1">
+                          <a:off x="0" y="0"/>
+                          <a:ext cx="342900" cy="304800"/>
+                        </a:xfrm>
+                        <a:prstGeom prst="line">
+                          <a:avLst/>
+                        </a:prstGeom>
+                        <a:ln>
+                          <a:solidFill>
+                            <a:schemeClr val="tx1"/>
+                          </a:solidFill>
+                        </a:ln>
+                      </wps:spPr>
+                      <wps:style>
+                        <a:lnRef idx="1">
+                          <a:schemeClr val="accent1"/>
+                        </a:lnRef>
+                        <a:fillRef idx="0">
+                          <a:schemeClr val="accent1"/>
+                        </a:fillRef>
+                        <a:effectRef idx="0">
+                          <a:schemeClr val="accent1"/>
+                        </a:effectRef>
+                        <a:fontRef idx="minor">
+                          <a:schemeClr val="tx1"/>
+                        </a:fontRef>
+                      </wps:style>
+                      <wps:bodyPr/>
+                    </wps:wsp>
+                  </a:graphicData>
+                </a:graphic>
+                <wp14:sizeRelH relativeFrom="margin">
+                  <wp14:pctWidth>0</wp14:pctWidth>
+                </wp14:sizeRelH>
+                <wp14:sizeRelV relativeFrom="margin">
+                  <wp14:pctHeight>0</wp14:pctHeight>
+                </wp14:sizeRelV>
+              </wp:anchor>
+            </w:drawing>
+          </mc:Choice>
+          <mc:Fallback>
+            <w:pict>
+              <v:line w14:anchorId="3CABDAA5" id="Straight Connector 287" o:spid="_x0000_s1026" style="position:absolute;flip:x y;z-index:251899904;visibility:visible;mso-wrap-style:square;mso-width-percent:0;mso-height-percent:0;mso-wrap-distance-left:9pt;mso-wrap-distance-top:0;mso-wrap-distance-right:9pt;mso-wrap-distance-bottom:0;mso-position-horizontal:absolute;mso-position-horizontal-relative:text;mso-position-vertical:absolute;mso-position-vertical-relative:text;mso-width-percent:0;mso-height-percent:0;mso-width-relative:margin;mso-height-relative:margin" from="2in,132.75pt" to="171pt,156.75pt" o:gfxdata="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" strokecolor="black [3213]" strokeweight=".5pt">
+                <v:stroke joinstyle="miter"/>
+              </v:line>
+            </w:pict>
+          </mc:Fallback>
+        </mc:AlternateContent>
+      </w:r>
+      <w:r>
+        <w:rPr>
+          <w:rFonts w:ascii="Times New Roman" w:hAnsi="Times New Roman" w:cs="Times New Roman"/>
+          <w:sz w:val="28"/>
+          <w:szCs w:val="28"/>
+        </w:rPr>
+        <mc:AlternateContent>
+          <mc:Choice Requires="wps">
+            <w:drawing>
+              <wp:anchor distT="0" distB="0" distL="114300" distR="114300" simplePos="0" relativeHeight="251889664" behindDoc="0" locked="0" layoutInCell="1" allowOverlap="1" wp14:anchorId="30656A5E" wp14:editId="3DAE55BD">
+                <wp:simplePos x="0" y="0"/>
+                <wp:positionH relativeFrom="column">
+                  <wp:posOffset>2171700</wp:posOffset>
+                </wp:positionH>
+                <wp:positionV relativeFrom="paragraph">
+                  <wp:posOffset>1152525</wp:posOffset>
+                </wp:positionV>
+                <wp:extent cx="342900" cy="304800"/>
+                <wp:effectExtent l="0" t="0" r="19050" b="19050"/>
+                <wp:wrapNone/>
+                <wp:docPr id="279" name="Straight Connector 279"/>
+                <wp:cNvGraphicFramePr/>
+                <a:graphic xmlns:a="http://schemas.openxmlformats.org/drawingml/2006/main">
+                  <a:graphicData uri="http://schemas.microsoft.com/office/word/2010/wordprocessingShape">
+                    <wps:wsp>
+                      <wps:cNvCnPr/>
+                      <wps:spPr>
+                        <a:xfrm flipH="1" flipV="1">
+                          <a:off x="0" y="0"/>
+                          <a:ext cx="342900" cy="304800"/>
+                        </a:xfrm>
+                        <a:prstGeom prst="line">
+                          <a:avLst/>
+                        </a:prstGeom>
+                        <a:ln>
+                          <a:solidFill>
+                            <a:schemeClr val="tx1"/>
+                          </a:solidFill>
+                        </a:ln>
+                      </wps:spPr>
+                      <wps:style>
+                        <a:lnRef idx="1">
+                          <a:schemeClr val="accent1"/>
+                        </a:lnRef>
+                        <a:fillRef idx="0">
+                          <a:schemeClr val="accent1"/>
+                        </a:fillRef>
+                        <a:effectRef idx="0">
+                          <a:schemeClr val="accent1"/>
+                        </a:effectRef>
+                        <a:fontRef idx="minor">
+                          <a:schemeClr val="tx1"/>
+                        </a:fontRef>
+                      </wps:style>
+                      <wps:bodyPr/>
+                    </wps:wsp>
+                  </a:graphicData>
+                </a:graphic>
+                <wp14:sizeRelH relativeFrom="margin">
+                  <wp14:pctWidth>0</wp14:pctWidth>
+                </wp14:sizeRelH>
+                <wp14:sizeRelV relativeFrom="margin">
+                  <wp14:pctHeight>0</wp14:pctHeight>
+                </wp14:sizeRelV>
+              </wp:anchor>
+            </w:drawing>
+          </mc:Choice>
+          <mc:Fallback>
+            <w:pict>
+              <v:line w14:anchorId="385D1CC5" id="Straight Connector 279" o:spid="_x0000_s1026" style="position:absolute;flip:x y;z-index:251889664;visibility:visible;mso-wrap-style:square;mso-width-percent:0;mso-height-percent:0;mso-wrap-distance-left:9pt;mso-wrap-distance-top:0;mso-wrap-distance-right:9pt;mso-wrap-distance-bottom:0;mso-position-horizontal:absolute;mso-position-horizontal-relative:text;mso-position-vertical:absolute;mso-position-vertical-relative:text;mso-width-percent:0;mso-height-percent:0;mso-width-relative:margin;mso-height-relative:margin" from="171pt,90.75pt" to="198pt,114.75pt" o:gfxdata="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" strokecolor="black [3213]" strokeweight=".5pt">
+                <v:stroke joinstyle="miter"/>
+              </v:line>
+            </w:pict>
+          </mc:Fallback>
+        </mc:AlternateContent>
+      </w:r>
+      <w:r>
+        <w:rPr>
+          <w:rFonts w:ascii="Times New Roman" w:hAnsi="Times New Roman" w:cs="Times New Roman"/>
+          <w:sz w:val="28"/>
+          <w:szCs w:val="28"/>
+        </w:rPr>
+        <mc:AlternateContent>
+          <mc:Choice Requires="wps">
+            <w:drawing>
+              <wp:anchor distT="0" distB="0" distL="114300" distR="114300" simplePos="0" relativeHeight="251887616" behindDoc="0" locked="0" layoutInCell="1" allowOverlap="1" wp14:anchorId="641C1956" wp14:editId="2504E4BE">
+                <wp:simplePos x="0" y="0"/>
+                <wp:positionH relativeFrom="column">
+                  <wp:posOffset>2400300</wp:posOffset>
+                </wp:positionH>
+                <wp:positionV relativeFrom="paragraph">
+                  <wp:posOffset>1457325</wp:posOffset>
+                </wp:positionV>
+                <wp:extent cx="228600" cy="228600"/>
+                <wp:effectExtent l="0" t="0" r="19050" b="19050"/>
+                <wp:wrapNone/>
+                <wp:docPr id="277" name="Oval 277"/>
+                <wp:cNvGraphicFramePr/>
+                <a:graphic xmlns:a="http://schemas.openxmlformats.org/drawingml/2006/main">
+                  <a:graphicData uri="http://schemas.microsoft.com/office/word/2010/wordprocessingShape">
+                    <wps:wsp>
+                      <wps:cNvSpPr/>
+                      <wps:spPr>
+                        <a:xfrm>
+                          <a:off x="0" y="0"/>
+                          <a:ext cx="228600" cy="228600"/>
+                        </a:xfrm>
+                        <a:prstGeom prst="ellipse">
+                          <a:avLst/>
+                        </a:prstGeom>
+                        <a:solidFill>
+                          <a:schemeClr val="bg1"/>
+                        </a:solidFill>
+                        <a:ln>
+                          <a:solidFill>
+                            <a:schemeClr val="tx1"/>
+                          </a:solidFill>
+                        </a:ln>
+                      </wps:spPr>
+                      <wps:style>
+                        <a:lnRef idx="2">
+                          <a:schemeClr val="accent1">
+                            <a:shade val="50000"/>
+                          </a:schemeClr>
+                        </a:lnRef>
+                        <a:fillRef idx="1">
+                          <a:schemeClr val="accent1"/>
+                        </a:fillRef>
+                        <a:effectRef idx="0">
+                          <a:schemeClr val="accent1"/>
+                        </a:effectRef>
+                        <a:fontRef idx="minor">
+                          <a:schemeClr val="lt1"/>
+                        </a:fontRef>
+                      </wps:style>
+                      <wps:bodyPr rot="0" spcFirstLastPara="0" vertOverflow="overflow" horzOverflow="overflow" vert="horz" wrap="square" lIns="91440" tIns="45720" rIns="91440" bIns="45720" numCol="1" spcCol="0" rtlCol="0" fromWordArt="0" anchor="ctr" anchorCtr="0" forceAA="0" compatLnSpc="1">
+                        <a:prstTxWarp prst="textNoShape">
+                          <a:avLst/>
+                        </a:prstTxWarp>
+                        <a:noAutofit/>
+                      </wps:bodyPr>
+                    </wps:wsp>
+                  </a:graphicData>
+                </a:graphic>
+              </wp:anchor>
+            </w:drawing>
+          </mc:Choice>
+          <mc:Fallback>
+            <w:pict>
+              <v:oval w14:anchorId="10AB11B5" id="Oval 277" o:spid="_x0000_s1026" style="position:absolute;margin-left:189pt;margin-top:114.75pt;width:18pt;height:18pt;z-index:251887616;visibility:visible;mso-wrap-style:square;mso-wrap-distance-left:9pt;mso-wrap-distance-top:0;mso-wrap-distance-right:9pt;mso-wrap-distance-bottom:0;mso-position-horizontal:absolute;mso-position-horizontal-relative:text;mso-position-vertical:absolute;mso-position-vertical-relative:text;v-text-anchor:middle" o:gfxdata="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" fillcolor="white [3212]" strokecolor="black [3213]" strokeweight="1pt">
+                <v:stroke joinstyle="miter"/>
+              </v:oval>
+            </w:pict>
+          </mc:Fallback>
+        </mc:AlternateContent>
+      </w:r>
+      <w:r>
+        <w:rPr>
+          <w:rFonts w:ascii="Times New Roman" w:hAnsi="Times New Roman" w:cs="Times New Roman"/>
+          <w:sz w:val="28"/>
+          <w:szCs w:val="28"/>
+        </w:rPr>
+        <mc:AlternateContent>
+          <mc:Choice Requires="wps">
+            <w:drawing>
+              <wp:anchor distT="0" distB="0" distL="114300" distR="114300" simplePos="0" relativeHeight="251888640" behindDoc="0" locked="0" layoutInCell="1" allowOverlap="1" wp14:anchorId="47C80119" wp14:editId="5EDEFF23">
+                <wp:simplePos x="0" y="0"/>
+                <wp:positionH relativeFrom="column">
+                  <wp:posOffset>1828800</wp:posOffset>
+                </wp:positionH>
+                <wp:positionV relativeFrom="paragraph">
+                  <wp:posOffset>1152525</wp:posOffset>
+                </wp:positionV>
+                <wp:extent cx="342900" cy="304800"/>
+                <wp:effectExtent l="0" t="0" r="19050" b="19050"/>
+                <wp:wrapNone/>
+                <wp:docPr id="278" name="Straight Connector 278"/>
+                <wp:cNvGraphicFramePr/>
+                <a:graphic xmlns:a="http://schemas.openxmlformats.org/drawingml/2006/main">
+                  <a:graphicData uri="http://schemas.microsoft.com/office/word/2010/wordprocessingShape">
+                    <wps:wsp>
+                      <wps:cNvCnPr/>
+                      <wps:spPr>
+                        <a:xfrm flipV="1">
+                          <a:off x="0" y="0"/>
+                          <a:ext cx="342900" cy="304800"/>
+                        </a:xfrm>
+                        <a:prstGeom prst="line">
+                          <a:avLst/>
+                        </a:prstGeom>
+                        <a:ln>
+                          <a:solidFill>
+                            <a:schemeClr val="tx1"/>
+                          </a:solidFill>
+                        </a:ln>
+                      </wps:spPr>
+                      <wps:style>
+                        <a:lnRef idx="1">
+                          <a:schemeClr val="accent1"/>
+                        </a:lnRef>
+                        <a:fillRef idx="0">
+                          <a:schemeClr val="accent1"/>
+                        </a:fillRef>
+                        <a:effectRef idx="0">
+                          <a:schemeClr val="accent1"/>
+                        </a:effectRef>
+                        <a:fontRef idx="minor">
+                          <a:schemeClr val="tx1"/>
+                        </a:fontRef>
+                      </wps:style>
+                      <wps:bodyPr/>
+                    </wps:wsp>
+                  </a:graphicData>
+                </a:graphic>
+                <wp14:sizeRelH relativeFrom="margin">
+                  <wp14:pctWidth>0</wp14:pctWidth>
+                </wp14:sizeRelH>
+                <wp14:sizeRelV relativeFrom="margin">
+                  <wp14:pctHeight>0</wp14:pctHeight>
+                </wp14:sizeRelV>
+              </wp:anchor>
+            </w:drawing>
+          </mc:Choice>
+          <mc:Fallback>
+            <w:pict>
+              <v:line w14:anchorId="355820E5" id="Straight Connector 278" o:spid="_x0000_s1026" style="position:absolute;flip:y;z-index:251888640;visibility:visible;mso-wrap-style:square;mso-width-percent:0;mso-height-percent:0;mso-wrap-distance-left:9pt;mso-wrap-distance-top:0;mso-wrap-distance-right:9pt;mso-wrap-distance-bottom:0;mso-position-horizontal:absolute;mso-position-horizontal-relative:text;mso-position-vertical:absolute;mso-position-vertical-relative:text;mso-width-percent:0;mso-height-percent:0;mso-width-relative:margin;mso-height-relative:margin" from="2in,90.75pt" to="171pt,114.75pt" o:gfxdata="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" strokecolor="black [3213]" strokeweight=".5pt">
+                <v:stroke joinstyle="miter"/>
+              </v:line>
+            </w:pict>
+          </mc:Fallback>
+        </mc:AlternateContent>
+      </w:r>
+      <w:r>
+        <w:rPr>
+          <w:rFonts w:ascii="Times New Roman" w:hAnsi="Times New Roman" w:cs="Times New Roman"/>
+          <w:sz w:val="28"/>
+          <w:szCs w:val="28"/>
+        </w:rPr>
+        <mc:AlternateContent>
+          <mc:Choice Requires="wps">
+            <w:drawing>
+              <wp:anchor distT="0" distB="0" distL="114300" distR="114300" simplePos="0" relativeHeight="251886592" behindDoc="0" locked="0" layoutInCell="1" allowOverlap="1" wp14:anchorId="2BEEC080" wp14:editId="015BBFBA">
+                <wp:simplePos x="0" y="0"/>
+                <wp:positionH relativeFrom="column">
+                  <wp:posOffset>1724025</wp:posOffset>
+                </wp:positionH>
+                <wp:positionV relativeFrom="paragraph">
+                  <wp:posOffset>1457325</wp:posOffset>
+                </wp:positionV>
+                <wp:extent cx="228600" cy="228600"/>
+                <wp:effectExtent l="0" t="0" r="19050" b="19050"/>
+                <wp:wrapNone/>
+                <wp:docPr id="276" name="Oval 276"/>
+                <wp:cNvGraphicFramePr/>
+                <a:graphic xmlns:a="http://schemas.openxmlformats.org/drawingml/2006/main">
+                  <a:graphicData uri="http://schemas.microsoft.com/office/word/2010/wordprocessingShape">
+                    <wps:wsp>
+                      <wps:cNvSpPr/>
+                      <wps:spPr>
+                        <a:xfrm>
+                          <a:off x="0" y="0"/>
+                          <a:ext cx="228600" cy="228600"/>
+                        </a:xfrm>
+                        <a:prstGeom prst="ellipse">
+                          <a:avLst/>
+                        </a:prstGeom>
+                        <a:solidFill>
+                          <a:schemeClr val="bg1"/>
+                        </a:solidFill>
+                        <a:ln>
+                          <a:solidFill>
+                            <a:schemeClr val="tx1"/>
+                          </a:solidFill>
+                        </a:ln>
+                      </wps:spPr>
+                      <wps:style>
+                        <a:lnRef idx="2">
+                          <a:schemeClr val="accent1">
+                            <a:shade val="50000"/>
+                          </a:schemeClr>
+                        </a:lnRef>
+                        <a:fillRef idx="1">
+                          <a:schemeClr val="accent1"/>
+                        </a:fillRef>
+                        <a:effectRef idx="0">
+                          <a:schemeClr val="accent1"/>
+                        </a:effectRef>
+                        <a:fontRef idx="minor">
+                          <a:schemeClr val="lt1"/>
+                        </a:fontRef>
+                      </wps:style>
+                      <wps:bodyPr rot="0" spcFirstLastPara="0" vertOverflow="overflow" horzOverflow="overflow" vert="horz" wrap="square" lIns="91440" tIns="45720" rIns="91440" bIns="45720" numCol="1" spcCol="0" rtlCol="0" fromWordArt="0" anchor="ctr" anchorCtr="0" forceAA="0" compatLnSpc="1">
+                        <a:prstTxWarp prst="textNoShape">
+                          <a:avLst/>
+                        </a:prstTxWarp>
+                        <a:noAutofit/>
+                      </wps:bodyPr>
+                    </wps:wsp>
+                  </a:graphicData>
+                </a:graphic>
+              </wp:anchor>
+            </w:drawing>
+          </mc:Choice>
+          <mc:Fallback>
+            <w:pict>
+              <v:oval w14:anchorId="1C58B1A6" id="Oval 276" o:spid="_x0000_s1026" style="position:absolute;margin-left:135.75pt;margin-top:114.75pt;width:18pt;height:18pt;z-index:251886592;visibility:visible;mso-wrap-style:square;mso-wrap-distance-left:9pt;mso-wrap-distance-top:0;mso-wrap-distance-right:9pt;mso-wrap-distance-bottom:0;mso-position-horizontal:absolute;mso-position-horizontal-relative:text;mso-position-vertical:absolute;mso-position-vertical-relative:text;v-text-anchor:middle" o:gfxdata="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" fillcolor="white [3212]" strokecolor="black [3213]" strokeweight="1pt">
+                <v:stroke joinstyle="miter"/>
+              </v:oval>
+            </w:pict>
+          </mc:Fallback>
+        </mc:AlternateContent>
+      </w:r>
+      <w:r>
+        <w:rPr>
+          <w:rFonts w:ascii="Times New Roman" w:hAnsi="Times New Roman" w:cs="Times New Roman"/>
+          <w:sz w:val="28"/>
+          <w:szCs w:val="28"/>
+        </w:rPr>
+        <mc:AlternateContent>
+          <mc:Choice Requires="wps">
+            <w:drawing>
+              <wp:anchor distT="0" distB="0" distL="114300" distR="114300" simplePos="0" relativeHeight="251912192" behindDoc="0" locked="0" layoutInCell="1" allowOverlap="1" wp14:anchorId="286CE04F" wp14:editId="73E5F3EA">
+                <wp:simplePos x="0" y="0"/>
+                <wp:positionH relativeFrom="column">
+                  <wp:posOffset>3895725</wp:posOffset>
+                </wp:positionH>
+                <wp:positionV relativeFrom="paragraph">
+                  <wp:posOffset>2533650</wp:posOffset>
+                </wp:positionV>
+                <wp:extent cx="228600" cy="228600"/>
+                <wp:effectExtent l="0" t="0" r="19050" b="19050"/>
+                <wp:wrapNone/>
+                <wp:docPr id="296" name="Oval 296"/>
+                <wp:cNvGraphicFramePr/>
+                <a:graphic xmlns:a="http://schemas.openxmlformats.org/drawingml/2006/main">
+                  <a:graphicData uri="http://schemas.microsoft.com/office/word/2010/wordprocessingShape">
+                    <wps:wsp>
+                      <wps:cNvSpPr/>
+                      <wps:spPr>
+                        <a:xfrm>
+                          <a:off x="0" y="0"/>
+                          <a:ext cx="228600" cy="228600"/>
+                        </a:xfrm>
+                        <a:prstGeom prst="ellipse">
+                          <a:avLst/>
+                        </a:prstGeom>
+                        <a:solidFill>
+                          <a:schemeClr val="bg1"/>
+                        </a:solidFill>
+                        <a:ln>
+                          <a:solidFill>
+                            <a:schemeClr val="tx1"/>
+                          </a:solidFill>
+                        </a:ln>
+                      </wps:spPr>
+                      <wps:style>
+                        <a:lnRef idx="2">
+                          <a:schemeClr val="accent1">
+                            <a:shade val="50000"/>
+                          </a:schemeClr>
+                        </a:lnRef>
+                        <a:fillRef idx="1">
+                          <a:schemeClr val="accent1"/>
+                        </a:fillRef>
+                        <a:effectRef idx="0">
+                          <a:schemeClr val="accent1"/>
+                        </a:effectRef>
+                        <a:fontRef idx="minor">
+                          <a:schemeClr val="lt1"/>
+                        </a:fontRef>
+                      </wps:style>
+                      <wps:bodyPr rot="0" spcFirstLastPara="0" vertOverflow="overflow" horzOverflow="overflow" vert="horz" wrap="square" lIns="91440" tIns="45720" rIns="91440" bIns="45720" numCol="1" spcCol="0" rtlCol="0" fromWordArt="0" anchor="ctr" anchorCtr="0" forceAA="0" compatLnSpc="1">
+                        <a:prstTxWarp prst="textNoShape">
+                          <a:avLst/>
+                        </a:prstTxWarp>
+                        <a:noAutofit/>
+                      </wps:bodyPr>
+                    </wps:wsp>
+                  </a:graphicData>
+                </a:graphic>
+              </wp:anchor>
+            </w:drawing>
+          </mc:Choice>
+          <mc:Fallback>
+            <w:pict>
+              <v:oval w14:anchorId="7BD2B625" id="Oval 296" o:spid="_x0000_s1026" style="position:absolute;margin-left:306.75pt;margin-top:199.5pt;width:18pt;height:18pt;z-index:251912192;visibility:visible;mso-wrap-style:square;mso-wrap-distance-left:9pt;mso-wrap-distance-top:0;mso-wrap-distance-right:9pt;mso-wrap-distance-bottom:0;mso-position-horizontal:absolute;mso-position-horizontal-relative:text;mso-position-vertical:absolute;mso-position-vertical-relative:text;v-text-anchor:middle" o:gfxdata="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" fillcolor="white [3212]" strokecolor="black [3213]" strokeweight="1pt">
+                <v:stroke joinstyle="miter"/>
+              </v:oval>
+            </w:pict>
+          </mc:Fallback>
+        </mc:AlternateContent>
+      </w:r>
+      <w:r>
+        <w:rPr>
+          <w:rFonts w:ascii="Times New Roman" w:hAnsi="Times New Roman" w:cs="Times New Roman"/>
+          <w:sz w:val="28"/>
+          <w:szCs w:val="28"/>
+        </w:rPr>
+        <mc:AlternateContent>
+          <mc:Choice Requires="wps">
+            <w:drawing>
+              <wp:anchor distT="0" distB="0" distL="114300" distR="114300" simplePos="0" relativeHeight="251913216" behindDoc="0" locked="0" layoutInCell="1" allowOverlap="1" wp14:anchorId="57CB4135" wp14:editId="2B9168FE">
+                <wp:simplePos x="0" y="0"/>
+                <wp:positionH relativeFrom="column">
+                  <wp:posOffset>4572000</wp:posOffset>
+                </wp:positionH>
+                <wp:positionV relativeFrom="paragraph">
+                  <wp:posOffset>2533650</wp:posOffset>
+                </wp:positionV>
+                <wp:extent cx="228600" cy="228600"/>
+                <wp:effectExtent l="0" t="0" r="19050" b="19050"/>
+                <wp:wrapNone/>
+                <wp:docPr id="297" name="Oval 297"/>
+                <wp:cNvGraphicFramePr/>
+                <a:graphic xmlns:a="http://schemas.openxmlformats.org/drawingml/2006/main">
+                  <a:graphicData uri="http://schemas.microsoft.com/office/word/2010/wordprocessingShape">
+                    <wps:wsp>
+                      <wps:cNvSpPr/>
+                      <wps:spPr>
+                        <a:xfrm>
+                          <a:off x="0" y="0"/>
+                          <a:ext cx="228600" cy="228600"/>
+                        </a:xfrm>
+                        <a:prstGeom prst="ellipse">
+                          <a:avLst/>
+                        </a:prstGeom>
+                        <a:solidFill>
+                          <a:schemeClr val="bg1"/>
+                        </a:solidFill>
+                        <a:ln>
+                          <a:solidFill>
+                            <a:schemeClr val="tx1"/>
+                          </a:solidFill>
+                        </a:ln>
+                      </wps:spPr>
+                      <wps:style>
+                        <a:lnRef idx="2">
+                          <a:schemeClr val="accent1">
+                            <a:shade val="50000"/>
+                          </a:schemeClr>
+                        </a:lnRef>
+                        <a:fillRef idx="1">
+                          <a:schemeClr val="accent1"/>
+                        </a:fillRef>
+                        <a:effectRef idx="0">
+                          <a:schemeClr val="accent1"/>
+                        </a:effectRef>
+                        <a:fontRef idx="minor">
+                          <a:schemeClr val="lt1"/>
+                        </a:fontRef>
+                      </wps:style>
+                      <wps:bodyPr rot="0" spcFirstLastPara="0" vertOverflow="overflow" horzOverflow="overflow" vert="horz" wrap="square" lIns="91440" tIns="45720" rIns="91440" bIns="45720" numCol="1" spcCol="0" rtlCol="0" fromWordArt="0" anchor="ctr" anchorCtr="0" forceAA="0" compatLnSpc="1">
+                        <a:prstTxWarp prst="textNoShape">
+                          <a:avLst/>
+                        </a:prstTxWarp>
+                        <a:noAutofit/>
+                      </wps:bodyPr>
+                    </wps:wsp>
+                  </a:graphicData>
+                </a:graphic>
+              </wp:anchor>
+            </w:drawing>
+          </mc:Choice>
+          <mc:Fallback>
+            <w:pict>
+              <v:oval w14:anchorId="7B434C1B" id="Oval 297" o:spid="_x0000_s1026" style="position:absolute;margin-left:5in;margin-top:199.5pt;width:18pt;height:18pt;z-index:251913216;visibility:visible;mso-wrap-style:square;mso-wrap-distance-left:9pt;mso-wrap-distance-top:0;mso-wrap-distance-right:9pt;mso-wrap-distance-bottom:0;mso-position-horizontal:absolute;mso-position-horizontal-relative:text;mso-position-vertical:absolute;mso-position-vertical-relative:text;v-text-anchor:middle" o:gfxdata="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" fillcolor="white [3212]" strokecolor="black [3213]" strokeweight="1pt">
+                <v:stroke joinstyle="miter"/>
+              </v:oval>
+            </w:pict>
+          </mc:Fallback>
+        </mc:AlternateContent>
+      </w:r>
+      <w:r>
+        <w:rPr>
+          <w:rFonts w:ascii="Times New Roman" w:hAnsi="Times New Roman" w:cs="Times New Roman"/>
+          <w:sz w:val="28"/>
+          <w:szCs w:val="28"/>
+        </w:rPr>
+        <mc:AlternateContent>
+          <mc:Choice Requires="wps">
+            <w:drawing>
+              <wp:anchor distT="0" distB="0" distL="114300" distR="114300" simplePos="0" relativeHeight="251914240" behindDoc="0" locked="0" layoutInCell="1" allowOverlap="1" wp14:anchorId="0475B0D8" wp14:editId="320DF668">
+                <wp:simplePos x="0" y="0"/>
+                <wp:positionH relativeFrom="column">
+                  <wp:posOffset>4000500</wp:posOffset>
+                </wp:positionH>
+                <wp:positionV relativeFrom="paragraph">
+                  <wp:posOffset>2228850</wp:posOffset>
+                </wp:positionV>
+                <wp:extent cx="342900" cy="304800"/>
+                <wp:effectExtent l="0" t="0" r="19050" b="19050"/>
+                <wp:wrapNone/>
+                <wp:docPr id="298" name="Straight Connector 298"/>
+                <wp:cNvGraphicFramePr/>
+                <a:graphic xmlns:a="http://schemas.openxmlformats.org/drawingml/2006/main">
+                  <a:graphicData uri="http://schemas.microsoft.com/office/word/2010/wordprocessingShape">
+                    <wps:wsp>
+                      <wps:cNvCnPr/>
+                      <wps:spPr>
+                        <a:xfrm flipV="1">
+                          <a:off x="0" y="0"/>
+                          <a:ext cx="342900" cy="304800"/>
+                        </a:xfrm>
+                        <a:prstGeom prst="line">
+                          <a:avLst/>
+                        </a:prstGeom>
+                        <a:ln>
+                          <a:solidFill>
+                            <a:schemeClr val="tx1"/>
+                          </a:solidFill>
+                        </a:ln>
+                      </wps:spPr>
+                      <wps:style>
+                        <a:lnRef idx="1">
+                          <a:schemeClr val="accent1"/>
+                        </a:lnRef>
+                        <a:fillRef idx="0">
+                          <a:schemeClr val="accent1"/>
+                        </a:fillRef>
+                        <a:effectRef idx="0">
+                          <a:schemeClr val="accent1"/>
+                        </a:effectRef>
+                        <a:fontRef idx="minor">
+                          <a:schemeClr val="tx1"/>
+                        </a:fontRef>
+                      </wps:style>
+                      <wps:bodyPr/>
+                    </wps:wsp>
+                  </a:graphicData>
+                </a:graphic>
+                <wp14:sizeRelH relativeFrom="margin">
+                  <wp14:pctWidth>0</wp14:pctWidth>
+                </wp14:sizeRelH>
+                <wp14:sizeRelV relativeFrom="margin">
+                  <wp14:pctHeight>0</wp14:pctHeight>
+                </wp14:sizeRelV>
+              </wp:anchor>
+            </w:drawing>
+          </mc:Choice>
+          <mc:Fallback>
+            <w:pict>
+              <v:line w14:anchorId="2E50CE39" id="Straight Connector 298" o:spid="_x0000_s1026" style="position:absolute;flip:y;z-index:251914240;visibility:visible;mso-wrap-style:square;mso-width-percent:0;mso-height-percent:0;mso-wrap-distance-left:9pt;mso-wrap-distance-top:0;mso-wrap-distance-right:9pt;mso-wrap-distance-bottom:0;mso-position-horizontal:absolute;mso-position-horizontal-relative:text;mso-position-vertical:absolute;mso-position-vertical-relative:text;mso-width-percent:0;mso-height-percent:0;mso-width-relative:margin;mso-height-relative:margin" from="315pt,175.5pt" to="342pt,199.5pt" o:gfxdata="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" strokecolor="black [3213]" strokeweight=".5pt">
+                <v:stroke joinstyle="miter"/>
+              </v:line>
+            </w:pict>
+          </mc:Fallback>
+        </mc:AlternateContent>
+      </w:r>
+      <w:r>
+        <w:rPr>
+          <w:rFonts w:ascii="Times New Roman" w:hAnsi="Times New Roman" w:cs="Times New Roman"/>
+          <w:sz w:val="28"/>
+          <w:szCs w:val="28"/>
+        </w:rPr>
+        <mc:AlternateContent>
+          <mc:Choice Requires="wps">
+            <w:drawing>
+              <wp:anchor distT="0" distB="0" distL="114300" distR="114300" simplePos="0" relativeHeight="251915264" behindDoc="0" locked="0" layoutInCell="1" allowOverlap="1" wp14:anchorId="5CB2C680" wp14:editId="51760AB8">
+                <wp:simplePos x="0" y="0"/>
+                <wp:positionH relativeFrom="column">
+                  <wp:posOffset>4343400</wp:posOffset>
+                </wp:positionH>
+                <wp:positionV relativeFrom="paragraph">
+                  <wp:posOffset>2228850</wp:posOffset>
+                </wp:positionV>
+                <wp:extent cx="342900" cy="304800"/>
+                <wp:effectExtent l="0" t="0" r="19050" b="19050"/>
+                <wp:wrapNone/>
+                <wp:docPr id="299" name="Straight Connector 299"/>
+                <wp:cNvGraphicFramePr/>
+                <a:graphic xmlns:a="http://schemas.openxmlformats.org/drawingml/2006/main">
+                  <a:graphicData uri="http://schemas.microsoft.com/office/word/2010/wordprocessingShape">
+                    <wps:wsp>
+                      <wps:cNvCnPr/>
+                      <wps:spPr>
+                        <a:xfrm flipH="1" flipV="1">
+                          <a:off x="0" y="0"/>
+                          <a:ext cx="342900" cy="304800"/>
+                        </a:xfrm>
+                        <a:prstGeom prst="line">
+                          <a:avLst/>
+                        </a:prstGeom>
+                        <a:ln>
+                          <a:solidFill>
+                            <a:schemeClr val="tx1"/>
+                          </a:solidFill>
+                        </a:ln>
+                      </wps:spPr>
+                      <wps:style>
+                        <a:lnRef idx="1">
+                          <a:schemeClr val="accent1"/>
+                        </a:lnRef>
+                        <a:fillRef idx="0">
+                          <a:schemeClr val="accent1"/>
+                        </a:fillRef>
+                        <a:effectRef idx="0">
+                          <a:schemeClr val="accent1"/>
+                        </a:effectRef>
+                        <a:fontRef idx="minor">
+                          <a:schemeClr val="tx1"/>
+                        </a:fontRef>
+                      </wps:style>
+                      <wps:bodyPr/>
+                    </wps:wsp>
+                  </a:graphicData>
+                </a:graphic>
+                <wp14:sizeRelH relativeFrom="margin">
+                  <wp14:pctWidth>0</wp14:pctWidth>
+                </wp14:sizeRelH>
+                <wp14:sizeRelV relativeFrom="margin">
+                  <wp14:pctHeight>0</wp14:pctHeight>
+                </wp14:sizeRelV>
+              </wp:anchor>
+            </w:drawing>
+          </mc:Choice>
+          <mc:Fallback>
+            <w:pict>
+              <v:line w14:anchorId="430EC197" id="Straight Connector 299" o:spid="_x0000_s1026" style="position:absolute;flip:x y;z-index:251915264;visibility:visible;mso-wrap-style:square;mso-width-percent:0;mso-height-percent:0;mso-wrap-distance-left:9pt;mso-wrap-distance-top:0;mso-wrap-distance-right:9pt;mso-wrap-distance-bottom:0;mso-position-horizontal:absolute;mso-position-horizontal-relative:text;mso-position-vertical:absolute;mso-position-vertical-relative:text;mso-width-percent:0;mso-height-percent:0;mso-width-relative:margin;mso-height-relative:margin" from="342pt,175.5pt" to="369pt,199.5pt" o:gfxdata="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" strokecolor="black [3213]" strokeweight=".5pt">
+                <v:stroke joinstyle="miter"/>
+              </v:line>
+            </w:pict>
+          </mc:Fallback>
+        </mc:AlternateContent>
+      </w:r>
+      <w:r>
+        <w:rPr>
+          <w:rFonts w:ascii="Times New Roman" w:hAnsi="Times New Roman" w:cs="Times New Roman"/>
+          <w:sz w:val="28"/>
+          <w:szCs w:val="28"/>
+        </w:rPr>
+        <mc:AlternateContent>
+          <mc:Choice Requires="wps">
+            <w:drawing>
+              <wp:anchor distT="0" distB="0" distL="114300" distR="114300" simplePos="0" relativeHeight="251901952" behindDoc="0" locked="0" layoutInCell="1" allowOverlap="1" wp14:anchorId="3886161A" wp14:editId="0B0AB472">
+                <wp:simplePos x="0" y="0"/>
+                <wp:positionH relativeFrom="column">
+                  <wp:posOffset>3552825</wp:posOffset>
+                </wp:positionH>
+                <wp:positionV relativeFrom="paragraph">
+                  <wp:posOffset>1990725</wp:posOffset>
+                </wp:positionV>
+                <wp:extent cx="228600" cy="228600"/>
+                <wp:effectExtent l="0" t="0" r="19050" b="19050"/>
+                <wp:wrapNone/>
+                <wp:docPr id="288" name="Oval 288"/>
+                <wp:cNvGraphicFramePr/>
+                <a:graphic xmlns:a="http://schemas.openxmlformats.org/drawingml/2006/main">
+                  <a:graphicData uri="http://schemas.microsoft.com/office/word/2010/wordprocessingShape">
+                    <wps:wsp>
+                      <wps:cNvSpPr/>
+                      <wps:spPr>
+                        <a:xfrm>
+                          <a:off x="0" y="0"/>
+                          <a:ext cx="228600" cy="228600"/>
+                        </a:xfrm>
+                        <a:prstGeom prst="ellipse">
+                          <a:avLst/>
+                        </a:prstGeom>
+                        <a:solidFill>
+                          <a:schemeClr val="bg1"/>
+                        </a:solidFill>
+                        <a:ln>
+                          <a:solidFill>
+                            <a:schemeClr val="tx1"/>
+                          </a:solidFill>
+                        </a:ln>
+                      </wps:spPr>
+                      <wps:style>
+                        <a:lnRef idx="2">
+                          <a:schemeClr val="accent1">
+                            <a:shade val="50000"/>
+                          </a:schemeClr>
+                        </a:lnRef>
+                        <a:fillRef idx="1">
+                          <a:schemeClr val="accent1"/>
+                        </a:fillRef>
+                        <a:effectRef idx="0">
+                          <a:schemeClr val="accent1"/>
+                        </a:effectRef>
+                        <a:fontRef idx="minor">
+                          <a:schemeClr val="lt1"/>
+                        </a:fontRef>
+                      </wps:style>
+                      <wps:bodyPr rot="0" spcFirstLastPara="0" vertOverflow="overflow" horzOverflow="overflow" vert="horz" wrap="square" lIns="91440" tIns="45720" rIns="91440" bIns="45720" numCol="1" spcCol="0" rtlCol="0" fromWordArt="0" anchor="ctr" anchorCtr="0" forceAA="0" compatLnSpc="1">
+                        <a:prstTxWarp prst="textNoShape">
+                          <a:avLst/>
+                        </a:prstTxWarp>
+                        <a:noAutofit/>
+                      </wps:bodyPr>
+                    </wps:wsp>
+                  </a:graphicData>
+                </a:graphic>
+              </wp:anchor>
+            </w:drawing>
+          </mc:Choice>
+          <mc:Fallback>
+            <w:pict>
+              <v:oval w14:anchorId="797C30E8" id="Oval 288" o:spid="_x0000_s1026" style="position:absolute;margin-left:279.75pt;margin-top:156.75pt;width:18pt;height:18pt;z-index:251901952;visibility:visible;mso-wrap-style:square;mso-wrap-distance-left:9pt;mso-wrap-distance-top:0;mso-wrap-distance-right:9pt;mso-wrap-distance-bottom:0;mso-position-horizontal:absolute;mso-position-horizontal-relative:text;mso-position-vertical:absolute;mso-position-vertical-relative:text;v-text-anchor:middle" o:gfxdata="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" fillcolor="white [3212]" strokecolor="black [3213]" strokeweight="1pt">
+                <v:stroke joinstyle="miter"/>
+              </v:oval>
+            </w:pict>
+          </mc:Fallback>
+        </mc:AlternateContent>
+      </w:r>
+      <w:r>
+        <w:rPr>
+          <w:rFonts w:ascii="Times New Roman" w:hAnsi="Times New Roman" w:cs="Times New Roman"/>
+          <w:sz w:val="28"/>
+          <w:szCs w:val="28"/>
+        </w:rPr>
+        <mc:AlternateContent>
+          <mc:Choice Requires="wps">
+            <w:drawing>
+              <wp:anchor distT="0" distB="0" distL="114300" distR="114300" simplePos="0" relativeHeight="251902976" behindDoc="0" locked="0" layoutInCell="1" allowOverlap="1" wp14:anchorId="34B93A74" wp14:editId="41044118">
+                <wp:simplePos x="0" y="0"/>
+                <wp:positionH relativeFrom="column">
+                  <wp:posOffset>4229100</wp:posOffset>
+                </wp:positionH>
+                <wp:positionV relativeFrom="paragraph">
+                  <wp:posOffset>1990725</wp:posOffset>
+                </wp:positionV>
+                <wp:extent cx="228600" cy="228600"/>
+                <wp:effectExtent l="0" t="0" r="19050" b="19050"/>
+                <wp:wrapNone/>
+                <wp:docPr id="289" name="Oval 289"/>
+                <wp:cNvGraphicFramePr/>
+                <a:graphic xmlns:a="http://schemas.openxmlformats.org/drawingml/2006/main">
+                  <a:graphicData uri="http://schemas.microsoft.com/office/word/2010/wordprocessingShape">
+                    <wps:wsp>
+                      <wps:cNvSpPr/>
+                      <wps:spPr>
+                        <a:xfrm>
+                          <a:off x="0" y="0"/>
+                          <a:ext cx="228600" cy="228600"/>
+                        </a:xfrm>
+                        <a:prstGeom prst="ellipse">
+                          <a:avLst/>
+                        </a:prstGeom>
+                        <a:solidFill>
+                          <a:schemeClr val="bg1"/>
+                        </a:solidFill>
+                        <a:ln>
+                          <a:solidFill>
+                            <a:schemeClr val="tx1"/>
+                          </a:solidFill>
+                        </a:ln>
+                      </wps:spPr>
+                      <wps:style>
+                        <a:lnRef idx="2">
+                          <a:schemeClr val="accent1">
+                            <a:shade val="50000"/>
+                          </a:schemeClr>
+                        </a:lnRef>
+                        <a:fillRef idx="1">
+                          <a:schemeClr val="accent1"/>
+                        </a:fillRef>
+                        <a:effectRef idx="0">
+                          <a:schemeClr val="accent1"/>
+                        </a:effectRef>
+                        <a:fontRef idx="minor">
+                          <a:schemeClr val="lt1"/>
+                        </a:fontRef>
+                      </wps:style>
+                      <wps:bodyPr rot="0" spcFirstLastPara="0" vertOverflow="overflow" horzOverflow="overflow" vert="horz" wrap="square" lIns="91440" tIns="45720" rIns="91440" bIns="45720" numCol="1" spcCol="0" rtlCol="0" fromWordArt="0" anchor="ctr" anchorCtr="0" forceAA="0" compatLnSpc="1">
+                        <a:prstTxWarp prst="textNoShape">
+                          <a:avLst/>
+                        </a:prstTxWarp>
+                        <a:noAutofit/>
+                      </wps:bodyPr>
+                    </wps:wsp>
+                  </a:graphicData>
+                </a:graphic>
+              </wp:anchor>
+            </w:drawing>
+          </mc:Choice>
+          <mc:Fallback>
+            <w:pict>
+              <v:oval w14:anchorId="06601B34" id="Oval 289" o:spid="_x0000_s1026" style="position:absolute;margin-left:333pt;margin-top:156.75pt;width:18pt;height:18pt;z-index:251902976;visibility:visible;mso-wrap-style:square;mso-wrap-distance-left:9pt;mso-wrap-distance-top:0;mso-wrap-distance-right:9pt;mso-wrap-distance-bottom:0;mso-position-horizontal:absolute;mso-position-horizontal-relative:text;mso-position-vertical:absolute;mso-position-vertical-relative:text;v-text-anchor:middle" o:gfxdata="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" fillcolor="white [3212]" strokecolor="black [3213]" strokeweight="1pt">
+                <v:stroke joinstyle="miter"/>
+              </v:oval>
+            </w:pict>
+          </mc:Fallback>
+        </mc:AlternateContent>
+      </w:r>
+      <w:r>
+        <w:rPr>
+          <w:rFonts w:ascii="Times New Roman" w:hAnsi="Times New Roman" w:cs="Times New Roman"/>
+          <w:sz w:val="28"/>
+          <w:szCs w:val="28"/>
+        </w:rPr>
+        <mc:AlternateContent>
+          <mc:Choice Requires="wps">
+            <w:drawing>
+              <wp:anchor distT="0" distB="0" distL="114300" distR="114300" simplePos="0" relativeHeight="251904000" behindDoc="0" locked="0" layoutInCell="1" allowOverlap="1" wp14:anchorId="5B41FE19" wp14:editId="0DBDF0C2">
+                <wp:simplePos x="0" y="0"/>
+                <wp:positionH relativeFrom="column">
+                  <wp:posOffset>3657600</wp:posOffset>
+                </wp:positionH>
+                <wp:positionV relativeFrom="paragraph">
+                  <wp:posOffset>1685925</wp:posOffset>
+                </wp:positionV>
+                <wp:extent cx="342900" cy="304800"/>
+                <wp:effectExtent l="0" t="0" r="19050" b="19050"/>
+                <wp:wrapNone/>
+                <wp:docPr id="290" name="Straight Connector 290"/>
+                <wp:cNvGraphicFramePr/>
+                <a:graphic xmlns:a="http://schemas.openxmlformats.org/drawingml/2006/main">
+                  <a:graphicData uri="http://schemas.microsoft.com/office/word/2010/wordprocessingShape">
+                    <wps:wsp>
+                      <wps:cNvCnPr/>
+                      <wps:spPr>
+                        <a:xfrm flipV="1">
+                          <a:off x="0" y="0"/>
+                          <a:ext cx="342900" cy="304800"/>
+                        </a:xfrm>
+                        <a:prstGeom prst="line">
+                          <a:avLst/>
+                        </a:prstGeom>
+                        <a:ln>
+                          <a:solidFill>
+                            <a:schemeClr val="tx1"/>
+                          </a:solidFill>
+                        </a:ln>
+                      </wps:spPr>
+                      <wps:style>
+                        <a:lnRef idx="1">
+                          <a:schemeClr val="accent1"/>
+                        </a:lnRef>
+                        <a:fillRef idx="0">
+                          <a:schemeClr val="accent1"/>
+                        </a:fillRef>
+                        <a:effectRef idx="0">
+                          <a:schemeClr val="accent1"/>
+                        </a:effectRef>
+                        <a:fontRef idx="minor">
+                          <a:schemeClr val="tx1"/>
+                        </a:fontRef>
+                      </wps:style>
+                      <wps:bodyPr/>
+                    </wps:wsp>
+                  </a:graphicData>
+                </a:graphic>
+                <wp14:sizeRelH relativeFrom="margin">
+                  <wp14:pctWidth>0</wp14:pctWidth>
+                </wp14:sizeRelH>
+                <wp14:sizeRelV relativeFrom="margin">
+                  <wp14:pctHeight>0</wp14:pctHeight>
+                </wp14:sizeRelV>
+              </wp:anchor>
+            </w:drawing>
+          </mc:Choice>
+          <mc:Fallback>
+            <w:pict>
+              <v:line w14:anchorId="0BDA1652" id="Straight Connector 290" o:spid="_x0000_s1026" style="position:absolute;flip:y;z-index:251904000;visibility:visible;mso-wrap-style:square;mso-width-percent:0;mso-height-percent:0;mso-wrap-distance-left:9pt;mso-wrap-distance-top:0;mso-wrap-distance-right:9pt;mso-wrap-distance-bottom:0;mso-position-horizontal:absolute;mso-position-horizontal-relative:text;mso-position-vertical:absolute;mso-position-vertical-relative:text;mso-width-percent:0;mso-height-percent:0;mso-width-relative:margin;mso-height-relative:margin" from="4in,132.75pt" to="315pt,156.75pt" o:gfxdata="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" strokecolor="black [3213]" strokeweight=".5pt">
+                <v:stroke joinstyle="miter"/>
+              </v:line>
+            </w:pict>
+          </mc:Fallback>
+        </mc:AlternateContent>
+      </w:r>
+      <w:r>
+        <w:rPr>
+          <w:rFonts w:ascii="Times New Roman" w:hAnsi="Times New Roman" w:cs="Times New Roman"/>
+          <w:sz w:val="28"/>
+          <w:szCs w:val="28"/>
+        </w:rPr>
+        <mc:AlternateContent>
+          <mc:Choice Requires="wps">
+            <w:drawing>
+              <wp:anchor distT="0" distB="0" distL="114300" distR="114300" simplePos="0" relativeHeight="251905024" behindDoc="0" locked="0" layoutInCell="1" allowOverlap="1" wp14:anchorId="4AC9F6A0" wp14:editId="41074226">
+                <wp:simplePos x="0" y="0"/>
+                <wp:positionH relativeFrom="column">
+                  <wp:posOffset>4000500</wp:posOffset>
+                </wp:positionH>
+                <wp:positionV relativeFrom="paragraph">
+                  <wp:posOffset>1685925</wp:posOffset>
+                </wp:positionV>
+                <wp:extent cx="342900" cy="304800"/>
+                <wp:effectExtent l="0" t="0" r="19050" b="19050"/>
+                <wp:wrapNone/>
+                <wp:docPr id="291" name="Straight Connector 291"/>
+                <wp:cNvGraphicFramePr/>
+                <a:graphic xmlns:a="http://schemas.openxmlformats.org/drawingml/2006/main">
+                  <a:graphicData uri="http://schemas.microsoft.com/office/word/2010/wordprocessingShape">
+                    <wps:wsp>
+                      <wps:cNvCnPr/>
+                      <wps:spPr>
+                        <a:xfrm flipH="1" flipV="1">
+                          <a:off x="0" y="0"/>
+                          <a:ext cx="342900" cy="304800"/>
+                        </a:xfrm>
+                        <a:prstGeom prst="line">
+                          <a:avLst/>
+                        </a:prstGeom>
+                        <a:ln>
+                          <a:solidFill>
+                            <a:schemeClr val="tx1"/>
+                          </a:solidFill>
+                        </a:ln>
+                      </wps:spPr>
+                      <wps:style>
+                        <a:lnRef idx="1">
+                          <a:schemeClr val="accent1"/>
+                        </a:lnRef>
+                        <a:fillRef idx="0">
+                          <a:schemeClr val="accent1"/>
+                        </a:fillRef>
+                        <a:effectRef idx="0">
+                          <a:schemeClr val="accent1"/>
+                        </a:effectRef>
+                        <a:fontRef idx="minor">
+                          <a:schemeClr val="tx1"/>
+                        </a:fontRef>
+                      </wps:style>
+                      <wps:bodyPr/>
+                    </wps:wsp>
+                  </a:graphicData>
+                </a:graphic>
+                <wp14:sizeRelH relativeFrom="margin">
+                  <wp14:pctWidth>0</wp14:pctWidth>
+                </wp14:sizeRelH>
+                <wp14:sizeRelV relativeFrom="margin">
+                  <wp14:pctHeight>0</wp14:pctHeight>
+                </wp14:sizeRelV>
+              </wp:anchor>
+            </w:drawing>
+          </mc:Choice>
+          <mc:Fallback>
+            <w:pict>
+              <v:line w14:anchorId="7FC8AD12" id="Straight Connector 291" o:spid="_x0000_s1026" style="position:absolute;flip:x y;z-index:251905024;visibility:visible;mso-wrap-style:square;mso-width-percent:0;mso-height-percent:0;mso-wrap-distance-left:9pt;mso-wrap-distance-top:0;mso-wrap-distance-right:9pt;mso-wrap-distance-bottom:0;mso-position-horizontal:absolute;mso-position-horizontal-relative:text;mso-position-vertical:absolute;mso-position-vertical-relative:text;mso-width-percent:0;mso-height-percent:0;mso-width-relative:margin;mso-height-relative:margin" from="315pt,132.75pt" to="342pt,156.75pt" o:gfxdata="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" strokecolor="black [3213]" strokeweight=".5pt">
+                <v:stroke joinstyle="miter"/>
+              </v:line>
+            </w:pict>
+          </mc:Fallback>
+        </mc:AlternateContent>
+      </w:r>
+      <w:r>
+        <w:rPr>
+          <w:rFonts w:ascii="Times New Roman" w:hAnsi="Times New Roman" w:cs="Times New Roman"/>
+          <w:noProof/>
+          <w:sz w:val="28"/>
+          <w:szCs w:val="28"/>
+        </w:rPr>
+        <mc:AlternateContent>
+          <mc:Choice Requires="wps">
+            <w:drawing>
+              <wp:anchor distT="0" distB="0" distL="114300" distR="114300" simplePos="0" relativeHeight="251926528" behindDoc="0" locked="0" layoutInCell="1" allowOverlap="1" wp14:anchorId="4E818678" wp14:editId="5A107B30">
+                <wp:simplePos x="0" y="0"/>
+                <wp:positionH relativeFrom="column">
+                  <wp:posOffset>3095625</wp:posOffset>
+                </wp:positionH>
+                <wp:positionV relativeFrom="paragraph">
+                  <wp:posOffset>2628900</wp:posOffset>
+                </wp:positionV>
+                <wp:extent cx="45719" cy="83185"/>
+                <wp:effectExtent l="0" t="0" r="12065" b="12065"/>
+                <wp:wrapNone/>
+                <wp:docPr id="313" name="Flowchart: Connector 313"/>
+                <wp:cNvGraphicFramePr/>
+                <a:graphic xmlns:a="http://schemas.openxmlformats.org/drawingml/2006/main">
+                  <a:graphicData uri="http://schemas.microsoft.com/office/word/2010/wordprocessingShape">
+                    <wps:wsp>
+                      <wps:cNvSpPr/>
+                      <wps:spPr>
+                        <a:xfrm flipH="1">
+                          <a:off x="0" y="0"/>
+                          <a:ext cx="45719" cy="83185"/>
+                        </a:xfrm>
+                        <a:prstGeom prst="flowChartConnector">
+                          <a:avLst/>
+                        </a:prstGeom>
+                      </wps:spPr>
+                      <wps:style>
+                        <a:lnRef idx="2">
+                          <a:schemeClr val="dk1">
+                            <a:shade val="50000"/>
+                          </a:schemeClr>
+                        </a:lnRef>
+                        <a:fillRef idx="1">
+                          <a:schemeClr val="dk1"/>
+                        </a:fillRef>
+                        <a:effectRef idx="0">
+                          <a:schemeClr val="dk1"/>
+                        </a:effectRef>
+                        <a:fontRef idx="minor">
+                          <a:schemeClr val="lt1"/>
+                        </a:fontRef>
+                      </wps:style>
+                      <wps:bodyPr rot="0" spcFirstLastPara="0" vertOverflow="overflow" horzOverflow="overflow" vert="horz" wrap="square" lIns="91440" tIns="45720" rIns="91440" bIns="45720" numCol="1" spcCol="0" rtlCol="0" fromWordArt="0" anchor="ctr" anchorCtr="0" forceAA="0" compatLnSpc="1">
+                        <a:prstTxWarp prst="textNoShape">
+                          <a:avLst/>
+                        </a:prstTxWarp>
+                        <a:noAutofit/>
+                      </wps:bodyPr>
+                    </wps:wsp>
+                  </a:graphicData>
+                </a:graphic>
+                <wp14:sizeRelH relativeFrom="margin">
+                  <wp14:pctWidth>0</wp14:pctWidth>
+                </wp14:sizeRelH>
+                <wp14:sizeRelV relativeFrom="margin">
+                  <wp14:pctHeight>0</wp14:pctHeight>
+                </wp14:sizeRelV>
+              </wp:anchor>
+            </w:drawing>
+          </mc:Choice>
+          <mc:Fallback>
+            <w:pict>
+              <v:shapetype w14:anchorId="29A89F02" id="_x0000_t120" coordsize="21600,21600" o:spt="120" path="m10800,qx,10800,10800,21600,21600,10800,10800,xe">
+                <v:path gradientshapeok="t" o:connecttype="custom" o:connectlocs="10800,0;3163,3163;0,10800;3163,18437;10800,21600;18437,18437;21600,10800;18437,3163" textboxrect="3163,3163,18437,18437"/>
+              </v:shapetype>
+              <v:shape id="Flowchart: Connector 313" o:spid="_x0000_s1026" type="#_x0000_t120" style="position:absolute;margin-left:243.75pt;margin-top:207pt;width:3.6pt;height:6.55pt;flip:x;z-index:251926528;visibility:visible;mso-wrap-style:square;mso-width-percent:0;mso-height-percent:0;mso-wrap-distance-left:9pt;mso-wrap-distance-top:0;mso-wrap-distance-right:9pt;mso-wrap-distance-bottom:0;mso-position-horizontal:absolute;mso-position-horizontal-relative:text;mso-position-vertical:absolute;mso-position-vertical-relative:text;mso-width-percent:0;mso-height-percent:0;mso-width-relative:margin;mso-height-relative:margin;v-text-anchor:middle" o:gfxdata="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" fillcolor="black [3200]" strokecolor="black [1600]" strokeweight="1pt">
+                <v:stroke joinstyle="miter"/>
+              </v:shape>
+            </w:pict>
+          </mc:Fallback>
+        </mc:AlternateContent>
+      </w:r>
+      <w:r>
+        <w:rPr>
+          <w:rFonts w:ascii="Times New Roman" w:hAnsi="Times New Roman" w:cs="Times New Roman"/>
+          <w:noProof/>
+          <w:sz w:val="28"/>
+          <w:szCs w:val="28"/>
+        </w:rPr>
+        <mc:AlternateContent>
+          <mc:Choice Requires="wps">
+            <w:drawing>
+              <wp:anchor distT="0" distB="0" distL="114300" distR="114300" simplePos="0" relativeHeight="251924480" behindDoc="0" locked="0" layoutInCell="1" allowOverlap="1" wp14:anchorId="4552D939" wp14:editId="1664320E">
+                <wp:simplePos x="0" y="0"/>
+                <wp:positionH relativeFrom="column">
+                  <wp:posOffset>2864485</wp:posOffset>
+                </wp:positionH>
+                <wp:positionV relativeFrom="paragraph">
+                  <wp:posOffset>2628900</wp:posOffset>
+                </wp:positionV>
+                <wp:extent cx="45719" cy="83185"/>
+                <wp:effectExtent l="0" t="0" r="12065" b="12065"/>
+                <wp:wrapNone/>
+                <wp:docPr id="312" name="Flowchart: Connector 312"/>
+                <wp:cNvGraphicFramePr/>
+                <a:graphic xmlns:a="http://schemas.openxmlformats.org/drawingml/2006/main">
+                  <a:graphicData uri="http://schemas.microsoft.com/office/word/2010/wordprocessingShape">
+                    <wps:wsp>
+                      <wps:cNvSpPr/>
+                      <wps:spPr>
+                        <a:xfrm flipH="1">
+                          <a:off x="0" y="0"/>
+                          <a:ext cx="45719" cy="83185"/>
+                        </a:xfrm>
+                        <a:prstGeom prst="flowChartConnector">
+                          <a:avLst/>
+                        </a:prstGeom>
+                      </wps:spPr>
+                      <wps:style>
+                        <a:lnRef idx="2">
+                          <a:schemeClr val="dk1">
+                            <a:shade val="50000"/>
+                          </a:schemeClr>
+                        </a:lnRef>
+                        <a:fillRef idx="1">
+                          <a:schemeClr val="dk1"/>
+                        </a:fillRef>
+                        <a:effectRef idx="0">
+                          <a:schemeClr val="dk1"/>
+                        </a:effectRef>
+                        <a:fontRef idx="minor">
+                          <a:schemeClr val="lt1"/>
+                        </a:fontRef>
+                      </wps:style>
+                      <wps:bodyPr rot="0" spcFirstLastPara="0" vertOverflow="overflow" horzOverflow="overflow" vert="horz" wrap="square" lIns="91440" tIns="45720" rIns="91440" bIns="45720" numCol="1" spcCol="0" rtlCol="0" fromWordArt="0" anchor="ctr" anchorCtr="0" forceAA="0" compatLnSpc="1">
+                        <a:prstTxWarp prst="textNoShape">
+                          <a:avLst/>
+                        </a:prstTxWarp>
+                        <a:noAutofit/>
+                      </wps:bodyPr>
+                    </wps:wsp>
+                  </a:graphicData>
+                </a:graphic>
+                <wp14:sizeRelH relativeFrom="margin">
+                  <wp14:pctWidth>0</wp14:pctWidth>
+                </wp14:sizeRelH>
+                <wp14:sizeRelV relativeFrom="margin">
+                  <wp14:pctHeight>0</wp14:pctHeight>
+                </wp14:sizeRelV>
+              </wp:anchor>
+            </w:drawing>
+          </mc:Choice>
+          <mc:Fallback>
+            <w:pict>
+              <v:shape w14:anchorId="0B069B55" id="Flowchart: Connector 312" o:spid="_x0000_s1026" type="#_x0000_t120" style="position:absolute;margin-left:225.55pt;margin-top:207pt;width:3.6pt;height:6.55pt;flip:x;z-index:251924480;visibility:visible;mso-wrap-style:square;mso-width-percent:0;mso-height-percent:0;mso-wrap-distance-left:9pt;mso-wrap-distance-top:0;mso-wrap-distance-right:9pt;mso-wrap-distance-bottom:0;mso-position-horizontal:absolute;mso-position-horizontal-relative:text;mso-position-vertical:absolute;mso-position-vertical-relative:text;mso-width-percent:0;mso-height-percent:0;mso-width-relative:margin;mso-height-relative:margin;v-text-anchor:middle" o:gfxdata="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" fillcolor="black [3200]" strokecolor="black [1600]" strokeweight="1pt">
+                <v:stroke joinstyle="miter"/>
+              </v:shape>
+            </w:pict>
+          </mc:Fallback>
+        </mc:AlternateContent>
+      </w:r>
+      <w:r>
+        <w:rPr>
+          <w:rFonts w:ascii="Times New Roman" w:hAnsi="Times New Roman" w:cs="Times New Roman"/>
+          <w:noProof/>
+          <w:sz w:val="28"/>
+          <w:szCs w:val="28"/>
+        </w:rPr>
+        <mc:AlternateContent>
+          <mc:Choice Requires="wps">
+            <w:drawing>
+              <wp:anchor distT="0" distB="0" distL="114300" distR="114300" simplePos="0" relativeHeight="251922432" behindDoc="0" locked="0" layoutInCell="1" allowOverlap="1" wp14:anchorId="1CE10E77" wp14:editId="00F4BABC">
+                <wp:simplePos x="0" y="0"/>
+                <wp:positionH relativeFrom="column">
+                  <wp:posOffset>2628900</wp:posOffset>
+                </wp:positionH>
+                <wp:positionV relativeFrom="paragraph">
+                  <wp:posOffset>2628900</wp:posOffset>
+                </wp:positionV>
+                <wp:extent cx="45719" cy="83185"/>
+                <wp:effectExtent l="0" t="0" r="12065" b="12065"/>
+                <wp:wrapNone/>
+                <wp:docPr id="311" name="Flowchart: Connector 311"/>
+                <wp:cNvGraphicFramePr/>
+                <a:graphic xmlns:a="http://schemas.openxmlformats.org/drawingml/2006/main">
+                  <a:graphicData uri="http://schemas.microsoft.com/office/word/2010/wordprocessingShape">
+                    <wps:wsp>
+                      <wps:cNvSpPr/>
+                      <wps:spPr>
+                        <a:xfrm flipH="1">
+                          <a:off x="0" y="0"/>
+                          <a:ext cx="45719" cy="83185"/>
+                        </a:xfrm>
+                        <a:prstGeom prst="flowChartConnector">
+                          <a:avLst/>
+                        </a:prstGeom>
+                      </wps:spPr>
+                      <wps:style>
+                        <a:lnRef idx="2">
+                          <a:schemeClr val="dk1">
+                            <a:shade val="50000"/>
+                          </a:schemeClr>
+                        </a:lnRef>
+                        <a:fillRef idx="1">
+                          <a:schemeClr val="dk1"/>
+                        </a:fillRef>
+                        <a:effectRef idx="0">
+                          <a:schemeClr val="dk1"/>
+                        </a:effectRef>
+                        <a:fontRef idx="minor">
+                          <a:schemeClr val="lt1"/>
+                        </a:fontRef>
+                      </wps:style>
+                      <wps:bodyPr rot="0" spcFirstLastPara="0" vertOverflow="overflow" horzOverflow="overflow" vert="horz" wrap="square" lIns="91440" tIns="45720" rIns="91440" bIns="45720" numCol="1" spcCol="0" rtlCol="0" fromWordArt="0" anchor="ctr" anchorCtr="0" forceAA="0" compatLnSpc="1">
+                        <a:prstTxWarp prst="textNoShape">
+                          <a:avLst/>
+                        </a:prstTxWarp>
+                        <a:noAutofit/>
+                      </wps:bodyPr>
+                    </wps:wsp>
+                  </a:graphicData>
+                </a:graphic>
+                <wp14:sizeRelH relativeFrom="margin">
+                  <wp14:pctWidth>0</wp14:pctWidth>
+                </wp14:sizeRelH>
+                <wp14:sizeRelV relativeFrom="margin">
+                  <wp14:pctHeight>0</wp14:pctHeight>
+                </wp14:sizeRelV>
+              </wp:anchor>
+            </w:drawing>
+          </mc:Choice>
+          <mc:Fallback>
+            <w:pict>
+              <v:shape w14:anchorId="29CD1BCD" id="Flowchart: Connector 311" o:spid="_x0000_s1026" type="#_x0000_t120" style="position:absolute;margin-left:207pt;margin-top:207pt;width:3.6pt;height:6.55pt;flip:x;z-index:251922432;visibility:visible;mso-wrap-style:square;mso-width-percent:0;mso-height-percent:0;mso-wrap-distance-left:9pt;mso-wrap-distance-top:0;mso-wrap-distance-right:9pt;mso-wrap-distance-bottom:0;mso-position-horizontal:absolute;mso-position-horizontal-relative:text;mso-position-vertical:absolute;mso-position-vertical-relative:text;mso-width-percent:0;mso-height-percent:0;mso-width-relative:margin;mso-height-relative:margin;v-text-anchor:middle" o:gfxdata="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" fillcolor="black [3200]" strokecolor="black [1600]" strokeweight="1pt">
+                <v:stroke joinstyle="miter"/>
+              </v:shape>
+            </w:pict>
+          </mc:Fallback>
+        </mc:AlternateContent>
+      </w:r>
+      <w:r>
+        <w:rPr>
+          <w:rFonts w:ascii="Times New Roman" w:hAnsi="Times New Roman" w:cs="Times New Roman"/>
+          <w:noProof/>
+          <w:sz w:val="28"/>
+          <w:szCs w:val="28"/>
+        </w:rPr>
+        <mc:AlternateContent>
+          <mc:Choice Requires="wps">
+            <w:drawing>
+              <wp:anchor distT="0" distB="0" distL="114300" distR="114300" simplePos="0" relativeHeight="251920384" behindDoc="0" locked="0" layoutInCell="1" allowOverlap="1" wp14:anchorId="47AC670F" wp14:editId="3BFA7D19">
+                <wp:simplePos x="0" y="0"/>
+                <wp:positionH relativeFrom="column">
+                  <wp:posOffset>3100070</wp:posOffset>
+                </wp:positionH>
+                <wp:positionV relativeFrom="paragraph">
+                  <wp:posOffset>2085975</wp:posOffset>
+                </wp:positionV>
+                <wp:extent cx="45719" cy="83185"/>
+                <wp:effectExtent l="0" t="0" r="12065" b="12065"/>
+                <wp:wrapNone/>
+                <wp:docPr id="310" name="Flowchart: Connector 310"/>
+                <wp:cNvGraphicFramePr/>
+                <a:graphic xmlns:a="http://schemas.openxmlformats.org/drawingml/2006/main">
+                  <a:graphicData uri="http://schemas.microsoft.com/office/word/2010/wordprocessingShape">
+                    <wps:wsp>
+                      <wps:cNvSpPr/>
+                      <wps:spPr>
+                        <a:xfrm flipH="1">
+                          <a:off x="0" y="0"/>
+                          <a:ext cx="45719" cy="83185"/>
+                        </a:xfrm>
+                        <a:prstGeom prst="flowChartConnector">
+                          <a:avLst/>
+                        </a:prstGeom>
+                      </wps:spPr>
+                      <wps:style>
+                        <a:lnRef idx="2">
+                          <a:schemeClr val="dk1">
+                            <a:shade val="50000"/>
+                          </a:schemeClr>
+                        </a:lnRef>
+                        <a:fillRef idx="1">
+                          <a:schemeClr val="dk1"/>
+                        </a:fillRef>
+                        <a:effectRef idx="0">
+                          <a:schemeClr val="dk1"/>
+                        </a:effectRef>
+                        <a:fontRef idx="minor">
+                          <a:schemeClr val="lt1"/>
+                        </a:fontRef>
+                      </wps:style>
+                      <wps:bodyPr rot="0" spcFirstLastPara="0" vertOverflow="overflow" horzOverflow="overflow" vert="horz" wrap="square" lIns="91440" tIns="45720" rIns="91440" bIns="45720" numCol="1" spcCol="0" rtlCol="0" fromWordArt="0" anchor="ctr" anchorCtr="0" forceAA="0" compatLnSpc="1">
+                        <a:prstTxWarp prst="textNoShape">
+                          <a:avLst/>
+                        </a:prstTxWarp>
+                        <a:noAutofit/>
+                      </wps:bodyPr>
+                    </wps:wsp>
+                  </a:graphicData>
+                </a:graphic>
+                <wp14:sizeRelH relativeFrom="margin">
+                  <wp14:pctWidth>0</wp14:pctWidth>
+                </wp14:sizeRelH>
+                <wp14:sizeRelV relativeFrom="margin">
+                  <wp14:pctHeight>0</wp14:pctHeight>
+                </wp14:sizeRelV>
+              </wp:anchor>
+            </w:drawing>
+          </mc:Choice>
+          <mc:Fallback>
+            <w:pict>
+              <v:shape w14:anchorId="0B71173A" id="Flowchart: Connector 310" o:spid="_x0000_s1026" type="#_x0000_t120" style="position:absolute;margin-left:244.1pt;margin-top:164.25pt;width:3.6pt;height:6.55pt;flip:x;z-index:251920384;visibility:visible;mso-wrap-style:square;mso-width-percent:0;mso-height-percent:0;mso-wrap-distance-left:9pt;mso-wrap-distance-top:0;mso-wrap-distance-right:9pt;mso-wrap-distance-bottom:0;mso-position-horizontal:absolute;mso-position-horizontal-relative:text;mso-position-vertical:absolute;mso-position-vertical-relative:text;mso-width-percent:0;mso-height-percent:0;mso-width-relative:margin;mso-height-relative:margin;v-text-anchor:middle" o:gfxdata="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" fillcolor="black [3200]" strokecolor="black [1600]" strokeweight="1pt">
+                <v:stroke joinstyle="miter"/>
+              </v:shape>
+            </w:pict>
+          </mc:Fallback>
+        </mc:AlternateContent>
+      </w:r>
+      <w:r>
+        <w:rPr>
+          <w:rFonts w:ascii="Times New Roman" w:hAnsi="Times New Roman" w:cs="Times New Roman"/>
+          <w:noProof/>
+          <w:sz w:val="28"/>
+          <w:szCs w:val="28"/>
+        </w:rPr>
+        <mc:AlternateContent>
+          <mc:Choice Requires="wps">
+            <w:drawing>
+              <wp:anchor distT="0" distB="0" distL="114300" distR="114300" simplePos="0" relativeHeight="251918336" behindDoc="0" locked="0" layoutInCell="1" allowOverlap="1" wp14:anchorId="139DF470" wp14:editId="2DB723B0">
+                <wp:simplePos x="0" y="0"/>
+                <wp:positionH relativeFrom="column">
+                  <wp:posOffset>2857500</wp:posOffset>
+                </wp:positionH>
+                <wp:positionV relativeFrom="paragraph">
+                  <wp:posOffset>2085975</wp:posOffset>
+                </wp:positionV>
+                <wp:extent cx="45085" cy="83185"/>
+                <wp:effectExtent l="0" t="0" r="12065" b="12065"/>
+                <wp:wrapNone/>
+                <wp:docPr id="309" name="Flowchart: Connector 309"/>
+                <wp:cNvGraphicFramePr/>
+                <a:graphic xmlns:a="http://schemas.openxmlformats.org/drawingml/2006/main">
+                  <a:graphicData uri="http://schemas.microsoft.com/office/word/2010/wordprocessingShape">
+                    <wps:wsp>
+                      <wps:cNvSpPr/>
+                      <wps:spPr>
+                        <a:xfrm flipH="1">
+                          <a:off x="0" y="0"/>
+                          <a:ext cx="45085" cy="83185"/>
+                        </a:xfrm>
+                        <a:prstGeom prst="flowChartConnector">
+                          <a:avLst/>
+                        </a:prstGeom>
+                      </wps:spPr>
+                      <wps:style>
+                        <a:lnRef idx="2">
+                          <a:schemeClr val="dk1">
+                            <a:shade val="50000"/>
+                          </a:schemeClr>
+                        </a:lnRef>
+                        <a:fillRef idx="1">
+                          <a:schemeClr val="dk1"/>
+                        </a:fillRef>
+                        <a:effectRef idx="0">
+                          <a:schemeClr val="dk1"/>
+                        </a:effectRef>
+                        <a:fontRef idx="minor">
+                          <a:schemeClr val="lt1"/>
+                        </a:fontRef>
+                      </wps:style>
+                      <wps:bodyPr rot="0" spcFirstLastPara="0" vertOverflow="overflow" horzOverflow="overflow" vert="horz" wrap="square" lIns="91440" tIns="45720" rIns="91440" bIns="45720" numCol="1" spcCol="0" rtlCol="0" fromWordArt="0" anchor="ctr" anchorCtr="0" forceAA="0" compatLnSpc="1">
+                        <a:prstTxWarp prst="textNoShape">
+                          <a:avLst/>
+                        </a:prstTxWarp>
+                        <a:noAutofit/>
+                      </wps:bodyPr>
+                    </wps:wsp>
+                  </a:graphicData>
+                </a:graphic>
+                <wp14:sizeRelH relativeFrom="margin">
+                  <wp14:pctWidth>0</wp14:pctWidth>
+                </wp14:sizeRelH>
+                <wp14:sizeRelV relativeFrom="margin">
+                  <wp14:pctHeight>0</wp14:pctHeight>
+                </wp14:sizeRelV>
+              </wp:anchor>
+            </w:drawing>
+          </mc:Choice>
+          <mc:Fallback>
+            <w:pict>
+              <v:shape w14:anchorId="0109ACB2" id="Flowchart: Connector 309" o:spid="_x0000_s1026" type="#_x0000_t120" style="position:absolute;margin-left:225pt;margin-top:164.25pt;width:3.55pt;height:6.55pt;flip:x;z-index:251918336;visibility:visible;mso-wrap-style:square;mso-width-percent:0;mso-height-percent:0;mso-wrap-distance-left:9pt;mso-wrap-distance-top:0;mso-wrap-distance-right:9pt;mso-wrap-distance-bottom:0;mso-position-horizontal:absolute;mso-position-horizontal-relative:text;mso-position-vertical:absolute;mso-position-vertical-relative:text;mso-width-percent:0;mso-height-percent:0;mso-width-relative:margin;mso-height-relative:margin;v-text-anchor:middle" o:gfxdata="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" fillcolor="black [3200]" strokecolor="black [1600]" strokeweight="1pt">
+                <v:stroke joinstyle="miter"/>
+              </v:shape>
+            </w:pict>
+          </mc:Fallback>
+        </mc:AlternateContent>
+      </w:r>
+      <w:r>
+        <w:rPr>
+          <w:rFonts w:ascii="Times New Roman" w:hAnsi="Times New Roman" w:cs="Times New Roman"/>
+          <w:noProof/>
+          <w:sz w:val="28"/>
+          <w:szCs w:val="28"/>
+        </w:rPr>
+        <mc:AlternateContent>
+          <mc:Choice Requires="wps">
+            <w:drawing>
+              <wp:anchor distT="0" distB="0" distL="114300" distR="114300" simplePos="0" relativeHeight="251916288" behindDoc="0" locked="0" layoutInCell="1" allowOverlap="1" wp14:anchorId="65E0D6D9" wp14:editId="7D9F40B5">
+                <wp:simplePos x="0" y="0"/>
+                <wp:positionH relativeFrom="column">
+                  <wp:posOffset>2625725</wp:posOffset>
+                </wp:positionH>
+                <wp:positionV relativeFrom="paragraph">
+                  <wp:posOffset>2083435</wp:posOffset>
+                </wp:positionV>
+                <wp:extent cx="45085" cy="83185"/>
+                <wp:effectExtent l="0" t="0" r="12065" b="12065"/>
+                <wp:wrapNone/>
+                <wp:docPr id="308" name="Flowchart: Connector 308"/>
+                <wp:cNvGraphicFramePr/>
+                <a:graphic xmlns:a="http://schemas.openxmlformats.org/drawingml/2006/main">
+                  <a:graphicData uri="http://schemas.microsoft.com/office/word/2010/wordprocessingShape">
+                    <wps:wsp>
+                      <wps:cNvSpPr/>
+                      <wps:spPr>
+                        <a:xfrm flipH="1">
+                          <a:off x="0" y="0"/>
+                          <a:ext cx="45085" cy="83185"/>
+                        </a:xfrm>
+                        <a:prstGeom prst="flowChartConnector">
+                          <a:avLst/>
+                        </a:prstGeom>
+                      </wps:spPr>
+                      <wps:style>
+                        <a:lnRef idx="2">
+                          <a:schemeClr val="dk1">
+                            <a:shade val="50000"/>
+                          </a:schemeClr>
+                        </a:lnRef>
+                        <a:fillRef idx="1">
+                          <a:schemeClr val="dk1"/>
+                        </a:fillRef>
+                        <a:effectRef idx="0">
+                          <a:schemeClr val="dk1"/>
+                        </a:effectRef>
+                        <a:fontRef idx="minor">
+                          <a:schemeClr val="lt1"/>
+                        </a:fontRef>
+                      </wps:style>
+                      <wps:bodyPr rot="0" spcFirstLastPara="0" vertOverflow="overflow" horzOverflow="overflow" vert="horz" wrap="square" lIns="91440" tIns="45720" rIns="91440" bIns="45720" numCol="1" spcCol="0" rtlCol="0" fromWordArt="0" anchor="ctr" anchorCtr="0" forceAA="0" compatLnSpc="1">
+                        <a:prstTxWarp prst="textNoShape">
+                          <a:avLst/>
+                        </a:prstTxWarp>
+                        <a:noAutofit/>
+                      </wps:bodyPr>
+                    </wps:wsp>
+                  </a:graphicData>
+                </a:graphic>
+                <wp14:sizeRelH relativeFrom="margin">
+                  <wp14:pctWidth>0</wp14:pctWidth>
+                </wp14:sizeRelH>
+                <wp14:sizeRelV relativeFrom="margin">
+                  <wp14:pctHeight>0</wp14:pctHeight>
+                </wp14:sizeRelV>
+              </wp:anchor>
+            </w:drawing>
+          </mc:Choice>
+          <mc:Fallback>
+            <w:pict>
+              <v:shape w14:anchorId="230AE368" id="Flowchart: Connector 308" o:spid="_x0000_s1026" type="#_x0000_t120" style="position:absolute;margin-left:206.75pt;margin-top:164.05pt;width:3.55pt;height:6.55pt;flip:x;z-index:251916288;visibility:visible;mso-wrap-style:square;mso-width-percent:0;mso-height-percent:0;mso-wrap-distance-left:9pt;mso-wrap-distance-top:0;mso-wrap-distance-right:9pt;mso-wrap-distance-bottom:0;mso-position-horizontal:absolute;mso-position-horizontal-relative:text;mso-position-vertical:absolute;mso-position-vertical-relative:text;mso-width-percent:0;mso-height-percent:0;mso-width-relative:margin;mso-height-relative:margin;v-text-anchor:middle" o:gfxdata="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" fillcolor="black [3200]" strokecolor="black [1600]" strokeweight="1pt">
+                <v:stroke joinstyle="miter"/>
+              </v:shape>
+            </w:pict>
+          </mc:Fallback>
+        </mc:AlternateContent>
+      </w:r>
+      <w:r>
+        <w:rPr>
+          <w:rFonts w:ascii="Times New Roman" w:hAnsi="Times New Roman" w:cs="Times New Roman"/>
+          <w:sz w:val="28"/>
+          <w:szCs w:val="28"/>
+        </w:rPr>
+        <mc:AlternateContent>
+          <mc:Choice Requires="wps">
+            <w:drawing>
+              <wp:anchor distT="0" distB="0" distL="114300" distR="114300" simplePos="0" relativeHeight="251891712" behindDoc="0" locked="0" layoutInCell="1" allowOverlap="1" wp14:anchorId="294C4EEB" wp14:editId="6F7C56E0">
+                <wp:simplePos x="0" y="0"/>
+                <wp:positionH relativeFrom="column">
+                  <wp:posOffset>3209925</wp:posOffset>
+                </wp:positionH>
+                <wp:positionV relativeFrom="paragraph">
+                  <wp:posOffset>1457325</wp:posOffset>
+                </wp:positionV>
+                <wp:extent cx="228600" cy="228600"/>
+                <wp:effectExtent l="0" t="0" r="19050" b="19050"/>
+                <wp:wrapNone/>
+                <wp:docPr id="280" name="Oval 280"/>
+                <wp:cNvGraphicFramePr/>
+                <a:graphic xmlns:a="http://schemas.openxmlformats.org/drawingml/2006/main">
+                  <a:graphicData uri="http://schemas.microsoft.com/office/word/2010/wordprocessingShape">
+                    <wps:wsp>
+                      <wps:cNvSpPr/>
+                      <wps:spPr>
+                        <a:xfrm>
+                          <a:off x="0" y="0"/>
+                          <a:ext cx="228600" cy="228600"/>
+                        </a:xfrm>
+                        <a:prstGeom prst="ellipse">
+                          <a:avLst/>
+                        </a:prstGeom>
+                        <a:solidFill>
+                          <a:schemeClr val="bg1"/>
+                        </a:solidFill>
+                        <a:ln>
+                          <a:solidFill>
+                            <a:schemeClr val="tx1"/>
+                          </a:solidFill>
+                        </a:ln>
+                      </wps:spPr>
+                      <wps:style>
+                        <a:lnRef idx="2">
+                          <a:schemeClr val="accent1">
+                            <a:shade val="50000"/>
+                          </a:schemeClr>
+                        </a:lnRef>
+                        <a:fillRef idx="1">
+                          <a:schemeClr val="accent1"/>
+                        </a:fillRef>
+                        <a:effectRef idx="0">
+                          <a:schemeClr val="accent1"/>
+                        </a:effectRef>
+                        <a:fontRef idx="minor">
+                          <a:schemeClr val="lt1"/>
+                        </a:fontRef>
+                      </wps:style>
+                      <wps:bodyPr rot="0" spcFirstLastPara="0" vertOverflow="overflow" horzOverflow="overflow" vert="horz" wrap="square" lIns="91440" tIns="45720" rIns="91440" bIns="45720" numCol="1" spcCol="0" rtlCol="0" fromWordArt="0" anchor="ctr" anchorCtr="0" forceAA="0" compatLnSpc="1">
+                        <a:prstTxWarp prst="textNoShape">
+                          <a:avLst/>
+                        </a:prstTxWarp>
+                        <a:noAutofit/>
+                      </wps:bodyPr>
+                    </wps:wsp>
+                  </a:graphicData>
+                </a:graphic>
+              </wp:anchor>
+            </w:drawing>
+          </mc:Choice>
+          <mc:Fallback>
+            <w:pict>
+              <v:oval w14:anchorId="1E105D17" id="Oval 280" o:spid="_x0000_s1026" style="position:absolute;margin-left:252.75pt;margin-top:114.75pt;width:18pt;height:18pt;z-index:251891712;visibility:visible;mso-wrap-style:square;mso-wrap-distance-left:9pt;mso-wrap-distance-top:0;mso-wrap-distance-right:9pt;mso-wrap-distance-bottom:0;mso-position-horizontal:absolute;mso-position-horizontal-relative:text;mso-position-vertical:absolute;mso-position-vertical-relative:text;v-text-anchor:middle" o:gfxdata="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" fillcolor="white [3212]" strokecolor="black [3213]" strokeweight="1pt">
+                <v:stroke joinstyle="miter"/>
+              </v:oval>
+            </w:pict>
+          </mc:Fallback>
+        </mc:AlternateContent>
+      </w:r>
+      <w:r>
+        <w:rPr>
+          <w:rFonts w:ascii="Times New Roman" w:hAnsi="Times New Roman" w:cs="Times New Roman"/>
+          <w:sz w:val="28"/>
+          <w:szCs w:val="28"/>
+        </w:rPr>
+        <mc:AlternateContent>
+          <mc:Choice Requires="wps">
+            <w:drawing>
+              <wp:anchor distT="0" distB="0" distL="114300" distR="114300" simplePos="0" relativeHeight="251892736" behindDoc="0" locked="0" layoutInCell="1" allowOverlap="1" wp14:anchorId="101DB07C" wp14:editId="5E08481B">
+                <wp:simplePos x="0" y="0"/>
+                <wp:positionH relativeFrom="column">
+                  <wp:posOffset>3886200</wp:posOffset>
+                </wp:positionH>
+                <wp:positionV relativeFrom="paragraph">
+                  <wp:posOffset>1457325</wp:posOffset>
+                </wp:positionV>
+                <wp:extent cx="228600" cy="228600"/>
+                <wp:effectExtent l="0" t="0" r="19050" b="19050"/>
+                <wp:wrapNone/>
+                <wp:docPr id="281" name="Oval 281"/>
+                <wp:cNvGraphicFramePr/>
+                <a:graphic xmlns:a="http://schemas.openxmlformats.org/drawingml/2006/main">
+                  <a:graphicData uri="http://schemas.microsoft.com/office/word/2010/wordprocessingShape">
+                    <wps:wsp>
+                      <wps:cNvSpPr/>
+                      <wps:spPr>
+                        <a:xfrm>
+                          <a:off x="0" y="0"/>
+                          <a:ext cx="228600" cy="228600"/>
+                        </a:xfrm>
+                        <a:prstGeom prst="ellipse">
+                          <a:avLst/>
+                        </a:prstGeom>
+                        <a:solidFill>
+                          <a:schemeClr val="bg1"/>
+                        </a:solidFill>
+                        <a:ln>
+                          <a:solidFill>
+                            <a:schemeClr val="tx1"/>
+                          </a:solidFill>
+                        </a:ln>
+                      </wps:spPr>
+                      <wps:style>
+                        <a:lnRef idx="2">
+                          <a:schemeClr val="accent1">
+                            <a:shade val="50000"/>
+                          </a:schemeClr>
+                        </a:lnRef>
+                        <a:fillRef idx="1">
+                          <a:schemeClr val="accent1"/>
+                        </a:fillRef>
+                        <a:effectRef idx="0">
+                          <a:schemeClr val="accent1"/>
+                        </a:effectRef>
+                        <a:fontRef idx="minor">
+                          <a:schemeClr val="lt1"/>
+                        </a:fontRef>
+                      </wps:style>
+                      <wps:bodyPr rot="0" spcFirstLastPara="0" vertOverflow="overflow" horzOverflow="overflow" vert="horz" wrap="square" lIns="91440" tIns="45720" rIns="91440" bIns="45720" numCol="1" spcCol="0" rtlCol="0" fromWordArt="0" anchor="ctr" anchorCtr="0" forceAA="0" compatLnSpc="1">
+                        <a:prstTxWarp prst="textNoShape">
+                          <a:avLst/>
+                        </a:prstTxWarp>
+                        <a:noAutofit/>
+                      </wps:bodyPr>
+                    </wps:wsp>
+                  </a:graphicData>
+                </a:graphic>
+              </wp:anchor>
+            </w:drawing>
+          </mc:Choice>
+          <mc:Fallback>
+            <w:pict>
+              <v:oval w14:anchorId="1EF78C37" id="Oval 281" o:spid="_x0000_s1026" style="position:absolute;margin-left:306pt;margin-top:114.75pt;width:18pt;height:18pt;z-index:251892736;visibility:visible;mso-wrap-style:square;mso-wrap-distance-left:9pt;mso-wrap-distance-top:0;mso-wrap-distance-right:9pt;mso-wrap-distance-bottom:0;mso-position-horizontal:absolute;mso-position-horizontal-relative:text;mso-position-vertical:absolute;mso-position-vertical-relative:text;v-text-anchor:middle" o:gfxdata="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" fillcolor="white [3212]" strokecolor="black [3213]" strokeweight="1pt">
+                <v:stroke joinstyle="miter"/>
+              </v:oval>
+            </w:pict>
+          </mc:Fallback>
+        </mc:AlternateContent>
+      </w:r>
+      <w:r>
+        <w:rPr>
+          <w:rFonts w:ascii="Times New Roman" w:hAnsi="Times New Roman" w:cs="Times New Roman"/>
+          <w:sz w:val="28"/>
+          <w:szCs w:val="28"/>
+        </w:rPr>
+        <mc:AlternateContent>
+          <mc:Choice Requires="wps">
+            <w:drawing>
+              <wp:anchor distT="0" distB="0" distL="114300" distR="114300" simplePos="0" relativeHeight="251893760" behindDoc="0" locked="0" layoutInCell="1" allowOverlap="1" wp14:anchorId="7EC32373" wp14:editId="1F33E558">
+                <wp:simplePos x="0" y="0"/>
+                <wp:positionH relativeFrom="column">
+                  <wp:posOffset>3314700</wp:posOffset>
+                </wp:positionH>
+                <wp:positionV relativeFrom="paragraph">
+                  <wp:posOffset>1152525</wp:posOffset>
+                </wp:positionV>
+                <wp:extent cx="342900" cy="304800"/>
+                <wp:effectExtent l="0" t="0" r="19050" b="19050"/>
+                <wp:wrapNone/>
+                <wp:docPr id="282" name="Straight Connector 282"/>
+                <wp:cNvGraphicFramePr/>
+                <a:graphic xmlns:a="http://schemas.openxmlformats.org/drawingml/2006/main">
+                  <a:graphicData uri="http://schemas.microsoft.com/office/word/2010/wordprocessingShape">
+                    <wps:wsp>
+                      <wps:cNvCnPr/>
+                      <wps:spPr>
+                        <a:xfrm flipV="1">
+                          <a:off x="0" y="0"/>
+                          <a:ext cx="342900" cy="304800"/>
+                        </a:xfrm>
+                        <a:prstGeom prst="line">
+                          <a:avLst/>
+                        </a:prstGeom>
+                        <a:ln>
+                          <a:solidFill>
+                            <a:schemeClr val="tx1"/>
+                          </a:solidFill>
+                        </a:ln>
+                      </wps:spPr>
+                      <wps:style>
+                        <a:lnRef idx="1">
+                          <a:schemeClr val="accent1"/>
+                        </a:lnRef>
+                        <a:fillRef idx="0">
+                          <a:schemeClr val="accent1"/>
+                        </a:fillRef>
+                        <a:effectRef idx="0">
+                          <a:schemeClr val="accent1"/>
+                        </a:effectRef>
+                        <a:fontRef idx="minor">
+                          <a:schemeClr val="tx1"/>
+                        </a:fontRef>
+                      </wps:style>
+                      <wps:bodyPr/>
+                    </wps:wsp>
+                  </a:graphicData>
+                </a:graphic>
+                <wp14:sizeRelH relativeFrom="margin">
+                  <wp14:pctWidth>0</wp14:pctWidth>
+                </wp14:sizeRelH>
+                <wp14:sizeRelV relativeFrom="margin">
+                  <wp14:pctHeight>0</wp14:pctHeight>
+                </wp14:sizeRelV>
+              </wp:anchor>
+            </w:drawing>
+          </mc:Choice>
+          <mc:Fallback>
+            <w:pict>
+              <v:line w14:anchorId="0660A873" id="Straight Connector 282" o:spid="_x0000_s1026" style="position:absolute;flip:y;z-index:251893760;visibility:visible;mso-wrap-style:square;mso-width-percent:0;mso-height-percent:0;mso-wrap-distance-left:9pt;mso-wrap-distance-top:0;mso-wrap-distance-right:9pt;mso-wrap-distance-bottom:0;mso-position-horizontal:absolute;mso-position-horizontal-relative:text;mso-position-vertical:absolute;mso-position-vertical-relative:text;mso-width-percent:0;mso-height-percent:0;mso-width-relative:margin;mso-height-relative:margin" from="261pt,90.75pt" to="4in,114.75pt" o:gfxdata="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" strokecolor="black [3213]" strokeweight=".5pt">
+                <v:stroke joinstyle="miter"/>
+              </v:line>
+            </w:pict>
+          </mc:Fallback>
+        </mc:AlternateContent>
+      </w:r>
+      <w:r>
+        <w:rPr>
+          <w:rFonts w:ascii="Times New Roman" w:hAnsi="Times New Roman" w:cs="Times New Roman"/>
+          <w:sz w:val="28"/>
+          <w:szCs w:val="28"/>
+        </w:rPr>
+        <mc:AlternateContent>
+          <mc:Choice Requires="wps">
+            <w:drawing>
+              <wp:anchor distT="0" distB="0" distL="114300" distR="114300" simplePos="0" relativeHeight="251894784" behindDoc="0" locked="0" layoutInCell="1" allowOverlap="1" wp14:anchorId="24F23078" wp14:editId="7A3A3AB7">
+                <wp:simplePos x="0" y="0"/>
+                <wp:positionH relativeFrom="column">
+                  <wp:posOffset>3657600</wp:posOffset>
+                </wp:positionH>
+                <wp:positionV relativeFrom="paragraph">
+                  <wp:posOffset>1152525</wp:posOffset>
+                </wp:positionV>
+                <wp:extent cx="342900" cy="304800"/>
+                <wp:effectExtent l="0" t="0" r="19050" b="19050"/>
+                <wp:wrapNone/>
+                <wp:docPr id="283" name="Straight Connector 283"/>
+                <wp:cNvGraphicFramePr/>
+                <a:graphic xmlns:a="http://schemas.openxmlformats.org/drawingml/2006/main">
+                  <a:graphicData uri="http://schemas.microsoft.com/office/word/2010/wordprocessingShape">
+                    <wps:wsp>
+                      <wps:cNvCnPr/>
+                      <wps:spPr>
+                        <a:xfrm flipH="1" flipV="1">
+                          <a:off x="0" y="0"/>
+                          <a:ext cx="342900" cy="304800"/>
+                        </a:xfrm>
+                        <a:prstGeom prst="line">
+                          <a:avLst/>
+                        </a:prstGeom>
+                        <a:ln>
+                          <a:solidFill>
+                            <a:schemeClr val="tx1"/>
+                          </a:solidFill>
+                        </a:ln>
+                      </wps:spPr>
+                      <wps:style>
+                        <a:lnRef idx="1">
+                          <a:schemeClr val="accent1"/>
+                        </a:lnRef>
+                        <a:fillRef idx="0">
+                          <a:schemeClr val="accent1"/>
+                        </a:fillRef>
+                        <a:effectRef idx="0">
+                          <a:schemeClr val="accent1"/>
+                        </a:effectRef>
+                        <a:fontRef idx="minor">
+                          <a:schemeClr val="tx1"/>
+                        </a:fontRef>
+                      </wps:style>
+                      <wps:bodyPr/>
+                    </wps:wsp>
+                  </a:graphicData>
+                </a:graphic>
+                <wp14:sizeRelH relativeFrom="margin">
+                  <wp14:pctWidth>0</wp14:pctWidth>
+                </wp14:sizeRelH>
+                <wp14:sizeRelV relativeFrom="margin">
+                  <wp14:pctHeight>0</wp14:pctHeight>
+                </wp14:sizeRelV>
+              </wp:anchor>
+            </w:drawing>
+          </mc:Choice>
+          <mc:Fallback>
+            <w:pict>
+              <v:line w14:anchorId="2C430136" id="Straight Connector 283" o:spid="_x0000_s1026" style="position:absolute;flip:x y;z-index:251894784;visibility:visible;mso-wrap-style:square;mso-width-percent:0;mso-height-percent:0;mso-wrap-distance-left:9pt;mso-wrap-distance-top:0;mso-wrap-distance-right:9pt;mso-wrap-distance-bottom:0;mso-position-horizontal:absolute;mso-position-horizontal-relative:text;mso-position-vertical:absolute;mso-position-vertical-relative:text;mso-width-percent:0;mso-height-percent:0;mso-width-relative:margin;mso-height-relative:margin" from="4in,90.75pt" to="315pt,114.75pt" o:gfxdata="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" strokecolor="black [3213]" strokeweight=".5pt">
+                <v:stroke joinstyle="miter"/>
+              </v:line>
+            </w:pict>
+          </mc:Fallback>
+        </mc:AlternateContent>
+      </w:r>
+      <w:r>
+        <w:rPr>
+          <w:rFonts w:ascii="Times New Roman" w:hAnsi="Times New Roman" w:cs="Times New Roman"/>
+          <w:noProof/>
+          <w:sz w:val="28"/>
+          <w:szCs w:val="28"/>
+        </w:rPr>
+        <mc:AlternateContent>
+          <mc:Choice Requires="wps">
+            <w:drawing>
+              <wp:anchor distT="0" distB="0" distL="114300" distR="114300" simplePos="0" relativeHeight="251884544" behindDoc="0" locked="0" layoutInCell="1" allowOverlap="1" wp14:anchorId="2238E9CE" wp14:editId="7C6E4804">
+                <wp:simplePos x="0" y="0"/>
+                <wp:positionH relativeFrom="column">
+                  <wp:posOffset>2857500</wp:posOffset>
+                </wp:positionH>
+                <wp:positionV relativeFrom="paragraph">
+                  <wp:posOffset>571500</wp:posOffset>
+                </wp:positionV>
+                <wp:extent cx="800100" cy="352425"/>
+                <wp:effectExtent l="0" t="0" r="19050" b="28575"/>
+                <wp:wrapNone/>
+                <wp:docPr id="267" name="Straight Connector 267"/>
+                <wp:cNvGraphicFramePr/>
+                <a:graphic xmlns:a="http://schemas.openxmlformats.org/drawingml/2006/main">
+                  <a:graphicData uri="http://schemas.microsoft.com/office/word/2010/wordprocessingShape">
+                    <wps:wsp>
+                      <wps:cNvCnPr/>
+                      <wps:spPr>
+                        <a:xfrm flipH="1" flipV="1">
+                          <a:off x="0" y="0"/>
+                          <a:ext cx="800100" cy="352425"/>
+                        </a:xfrm>
+                        <a:prstGeom prst="line">
+                          <a:avLst/>
+                        </a:prstGeom>
+                        <a:ln>
+                          <a:solidFill>
+                            <a:schemeClr val="tx1"/>
+                          </a:solidFill>
+                        </a:ln>
+                      </wps:spPr>
+                      <wps:style>
+                        <a:lnRef idx="1">
+                          <a:schemeClr val="accent1"/>
+                        </a:lnRef>
+                        <a:fillRef idx="0">
+                          <a:schemeClr val="accent1"/>
+                        </a:fillRef>
+                        <a:effectRef idx="0">
+                          <a:schemeClr val="accent1"/>
+                        </a:effectRef>
+                        <a:fontRef idx="minor">
+                          <a:schemeClr val="tx1"/>
+                        </a:fontRef>
+                      </wps:style>
+                      <wps:bodyPr/>
+                    </wps:wsp>
+                  </a:graphicData>
+                </a:graphic>
+                <wp14:sizeRelH relativeFrom="margin">
+                  <wp14:pctWidth>0</wp14:pctWidth>
+                </wp14:sizeRelH>
+                <wp14:sizeRelV relativeFrom="margin">
+                  <wp14:pctHeight>0</wp14:pctHeight>
+                </wp14:sizeRelV>
+              </wp:anchor>
+            </w:drawing>
+          </mc:Choice>
+          <mc:Fallback>
+            <w:pict>
+              <v:line w14:anchorId="0917EA0E" id="Straight Connector 267" o:spid="_x0000_s1026" style="position:absolute;flip:x y;z-index:251884544;visibility:visible;mso-wrap-style:square;mso-width-percent:0;mso-height-percent:0;mso-wrap-distance-left:9pt;mso-wrap-distance-top:0;mso-wrap-distance-right:9pt;mso-wrap-distance-bottom:0;mso-position-horizontal:absolute;mso-position-horizontal-relative:text;mso-position-vertical:absolute;mso-position-vertical-relative:text;mso-width-percent:0;mso-height-percent:0;mso-width-relative:margin;mso-height-relative:margin" from="225pt,45pt" to="4in,72.75pt" o:gfxdata="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" strokecolor="black [3213]" strokeweight=".5pt">
+                <v:stroke joinstyle="miter"/>
+              </v:line>
+            </w:pict>
+          </mc:Fallback>
+        </mc:AlternateContent>
+      </w:r>
+      <w:r>
+        <w:rPr>
+          <w:rFonts w:ascii="Times New Roman" w:hAnsi="Times New Roman" w:cs="Times New Roman"/>
+          <w:noProof/>
+          <w:sz w:val="28"/>
+          <w:szCs w:val="28"/>
+        </w:rPr>
+        <mc:AlternateContent>
+          <mc:Choice Requires="wps">
+            <w:drawing>
+              <wp:anchor distT="0" distB="0" distL="114300" distR="114300" simplePos="0" relativeHeight="251882496" behindDoc="0" locked="0" layoutInCell="1" allowOverlap="1" wp14:anchorId="2CB8C1F7" wp14:editId="46F5FB9E">
+                <wp:simplePos x="0" y="0"/>
+                <wp:positionH relativeFrom="column">
+                  <wp:posOffset>2171700</wp:posOffset>
+                </wp:positionH>
+                <wp:positionV relativeFrom="paragraph">
+                  <wp:posOffset>571500</wp:posOffset>
+                </wp:positionV>
+                <wp:extent cx="685800" cy="342900"/>
+                <wp:effectExtent l="0" t="0" r="19050" b="19050"/>
+                <wp:wrapNone/>
+                <wp:docPr id="265" name="Straight Connector 265"/>
+                <wp:cNvGraphicFramePr/>
+                <a:graphic xmlns:a="http://schemas.openxmlformats.org/drawingml/2006/main">
+                  <a:graphicData uri="http://schemas.microsoft.com/office/word/2010/wordprocessingShape">
+                    <wps:wsp>
+                      <wps:cNvCnPr/>
+                      <wps:spPr>
+                        <a:xfrm flipV="1">
+                          <a:off x="0" y="0"/>
+                          <a:ext cx="685800" cy="342900"/>
+                        </a:xfrm>
+                        <a:prstGeom prst="line">
+                          <a:avLst/>
+                        </a:prstGeom>
+                        <a:ln>
+                          <a:solidFill>
+                            <a:schemeClr val="tx1"/>
+                          </a:solidFill>
+                        </a:ln>
+                      </wps:spPr>
+                      <wps:style>
+                        <a:lnRef idx="1">
+                          <a:schemeClr val="accent1"/>
+                        </a:lnRef>
+                        <a:fillRef idx="0">
+                          <a:schemeClr val="accent1"/>
+                        </a:fillRef>
+                        <a:effectRef idx="0">
+                          <a:schemeClr val="accent1"/>
+                        </a:effectRef>
+                        <a:fontRef idx="minor">
+                          <a:schemeClr val="tx1"/>
+                        </a:fontRef>
+                      </wps:style>
+                      <wps:bodyPr/>
+                    </wps:wsp>
+                  </a:graphicData>
+                </a:graphic>
+                <wp14:sizeRelH relativeFrom="margin">
+                  <wp14:pctWidth>0</wp14:pctWidth>
+                </wp14:sizeRelH>
+                <wp14:sizeRelV relativeFrom="margin">
+                  <wp14:pctHeight>0</wp14:pctHeight>
+                </wp14:sizeRelV>
+              </wp:anchor>
+            </w:drawing>
+          </mc:Choice>
+          <mc:Fallback>
+            <w:pict>
+              <v:line w14:anchorId="5D524F4F" id="Straight Connector 265" o:spid="_x0000_s1026" style="position:absolute;flip:y;z-index:251882496;visibility:visible;mso-wrap-style:square;mso-width-percent:0;mso-height-percent:0;mso-wrap-distance-left:9pt;mso-wrap-distance-top:0;mso-wrap-distance-right:9pt;mso-wrap-distance-bottom:0;mso-position-horizontal:absolute;mso-position-horizontal-relative:text;mso-position-vertical:absolute;mso-position-vertical-relative:text;mso-width-percent:0;mso-height-percent:0;mso-width-relative:margin;mso-height-relative:margin" from="171pt,45pt" to="225pt,1in" o:gfxdata="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" strokecolor="black [3213]" strokeweight=".5pt">
+                <v:stroke joinstyle="miter"/>
+              </v:line>
+            </w:pict>
+          </mc:Fallback>
+        </mc:AlternateContent>
+      </w:r>
+      <w:r>
+        <w:rPr>
+          <w:rFonts w:ascii="Times New Roman" w:hAnsi="Times New Roman" w:cs="Times New Roman"/>
+          <w:noProof/>
+          <w:sz w:val="28"/>
+          <w:szCs w:val="28"/>
+        </w:rPr>
+        <mc:AlternateContent>
+          <mc:Choice Requires="wps">
+            <w:drawing>
+              <wp:anchor distT="0" distB="0" distL="114300" distR="114300" simplePos="0" relativeHeight="251881472" behindDoc="0" locked="0" layoutInCell="1" allowOverlap="1" wp14:anchorId="65C2C2E6" wp14:editId="7BBBDDF9">
+                <wp:simplePos x="0" y="0"/>
+                <wp:positionH relativeFrom="column">
+                  <wp:posOffset>3543300</wp:posOffset>
+                </wp:positionH>
+                <wp:positionV relativeFrom="paragraph">
+                  <wp:posOffset>923925</wp:posOffset>
+                </wp:positionV>
+                <wp:extent cx="228600" cy="228600"/>
+                <wp:effectExtent l="0" t="0" r="19050" b="19050"/>
+                <wp:wrapNone/>
+                <wp:docPr id="264" name="Oval 264"/>
+                <wp:cNvGraphicFramePr/>
+                <a:graphic xmlns:a="http://schemas.openxmlformats.org/drawingml/2006/main">
+                  <a:graphicData uri="http://schemas.microsoft.com/office/word/2010/wordprocessingShape">
+                    <wps:wsp>
+                      <wps:cNvSpPr/>
+                      <wps:spPr>
+                        <a:xfrm>
+                          <a:off x="0" y="0"/>
+                          <a:ext cx="228600" cy="228600"/>
+                        </a:xfrm>
+                        <a:prstGeom prst="ellipse">
+                          <a:avLst/>
+                        </a:prstGeom>
+                        <a:solidFill>
+                          <a:schemeClr val="bg1"/>
+                        </a:solidFill>
+                        <a:ln>
+                          <a:solidFill>
+                            <a:schemeClr val="tx1"/>
+                          </a:solidFill>
+                        </a:ln>
+                      </wps:spPr>
+                      <wps:style>
+                        <a:lnRef idx="2">
+                          <a:schemeClr val="accent1">
+                            <a:shade val="50000"/>
+                          </a:schemeClr>
+                        </a:lnRef>
+                        <a:fillRef idx="1">
+                          <a:schemeClr val="accent1"/>
+                        </a:fillRef>
+                        <a:effectRef idx="0">
+                          <a:schemeClr val="accent1"/>
+                        </a:effectRef>
+                        <a:fontRef idx="minor">
+                          <a:schemeClr val="lt1"/>
+                        </a:fontRef>
+                      </wps:style>
+                      <wps:bodyPr rot="0" spcFirstLastPara="0" vertOverflow="overflow" horzOverflow="overflow" vert="horz" wrap="square" lIns="91440" tIns="45720" rIns="91440" bIns="45720" numCol="1" spcCol="0" rtlCol="0" fromWordArt="0" anchor="ctr" anchorCtr="0" forceAA="0" compatLnSpc="1">
+                        <a:prstTxWarp prst="textNoShape">
+                          <a:avLst/>
+                        </a:prstTxWarp>
+                        <a:noAutofit/>
+                      </wps:bodyPr>
+                    </wps:wsp>
+                  </a:graphicData>
+                </a:graphic>
+              </wp:anchor>
+            </w:drawing>
+          </mc:Choice>
+          <mc:Fallback>
+            <w:pict>
+              <v:oval w14:anchorId="21A49E69" id="Oval 264" o:spid="_x0000_s1026" style="position:absolute;margin-left:279pt;margin-top:72.75pt;width:18pt;height:18pt;z-index:251881472;visibility:visible;mso-wrap-style:square;mso-wrap-distance-left:9pt;mso-wrap-distance-top:0;mso-wrap-distance-right:9pt;mso-wrap-distance-bottom:0;mso-position-horizontal:absolute;mso-position-horizontal-relative:text;mso-position-vertical:absolute;mso-position-vertical-relative:text;v-text-anchor:middle" o:gfxdata="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" fillcolor="white [3212]" strokecolor="black [3213]" strokeweight="1pt">
+                <v:stroke joinstyle="miter"/>
+              </v:oval>
+            </w:pict>
+          </mc:Fallback>
+        </mc:AlternateContent>
+      </w:r>
+      <w:r>
+        <w:rPr>
+          <w:rFonts w:ascii="Times New Roman" w:hAnsi="Times New Roman" w:cs="Times New Roman"/>
+          <w:noProof/>
+          <w:sz w:val="28"/>
+          <w:szCs w:val="28"/>
+        </w:rPr>
+        <mc:AlternateContent>
+          <mc:Choice Requires="wps">
+            <w:drawing>
+              <wp:anchor distT="0" distB="0" distL="114300" distR="114300" simplePos="0" relativeHeight="251879424" behindDoc="0" locked="0" layoutInCell="1" allowOverlap="1" wp14:anchorId="713F934A" wp14:editId="2F026536">
+                <wp:simplePos x="0" y="0"/>
+                <wp:positionH relativeFrom="column">
+                  <wp:posOffset>2057400</wp:posOffset>
+                </wp:positionH>
+                <wp:positionV relativeFrom="paragraph">
+                  <wp:posOffset>923925</wp:posOffset>
+                </wp:positionV>
+                <wp:extent cx="228600" cy="228600"/>
+                <wp:effectExtent l="0" t="0" r="19050" b="19050"/>
+                <wp:wrapNone/>
+                <wp:docPr id="263" name="Oval 263"/>
+                <wp:cNvGraphicFramePr/>
+                <a:graphic xmlns:a="http://schemas.openxmlformats.org/drawingml/2006/main">
+                  <a:graphicData uri="http://schemas.microsoft.com/office/word/2010/wordprocessingShape">
+                    <wps:wsp>
+                      <wps:cNvSpPr/>
+                      <wps:spPr>
+                        <a:xfrm>
+                          <a:off x="0" y="0"/>
+                          <a:ext cx="228600" cy="228600"/>
+                        </a:xfrm>
+                        <a:prstGeom prst="ellipse">
+                          <a:avLst/>
+                        </a:prstGeom>
+                        <a:solidFill>
+                          <a:schemeClr val="bg1"/>
+                        </a:solidFill>
+                        <a:ln>
+                          <a:solidFill>
+                            <a:schemeClr val="tx1"/>
+                          </a:solidFill>
+                        </a:ln>
+                      </wps:spPr>
+                      <wps:style>
+                        <a:lnRef idx="2">
+                          <a:schemeClr val="accent1">
+                            <a:shade val="50000"/>
+                          </a:schemeClr>
+                        </a:lnRef>
+                        <a:fillRef idx="1">
+                          <a:schemeClr val="accent1"/>
+                        </a:fillRef>
+                        <a:effectRef idx="0">
+                          <a:schemeClr val="accent1"/>
+                        </a:effectRef>
+                        <a:fontRef idx="minor">
+                          <a:schemeClr val="lt1"/>
+                        </a:fontRef>
+                      </wps:style>
+                      <wps:bodyPr rot="0" spcFirstLastPara="0" vertOverflow="overflow" horzOverflow="overflow" vert="horz" wrap="square" lIns="91440" tIns="45720" rIns="91440" bIns="45720" numCol="1" spcCol="0" rtlCol="0" fromWordArt="0" anchor="ctr" anchorCtr="0" forceAA="0" compatLnSpc="1">
+                        <a:prstTxWarp prst="textNoShape">
+                          <a:avLst/>
+                        </a:prstTxWarp>
+                        <a:noAutofit/>
+                      </wps:bodyPr>
+                    </wps:wsp>
+                  </a:graphicData>
+                </a:graphic>
+              </wp:anchor>
+            </w:drawing>
+          </mc:Choice>
+          <mc:Fallback>
+            <w:pict>
+              <v:oval w14:anchorId="3581AE4C" id="Oval 263" o:spid="_x0000_s1026" style="position:absolute;margin-left:162pt;margin-top:72.75pt;width:18pt;height:18pt;z-index:251879424;visibility:visible;mso-wrap-style:square;mso-wrap-distance-left:9pt;mso-wrap-distance-top:0;mso-wrap-distance-right:9pt;mso-wrap-distance-bottom:0;mso-position-horizontal:absolute;mso-position-horizontal-relative:text;mso-position-vertical:absolute;mso-position-vertical-relative:text;v-text-anchor:middle" o:gfxdata="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" fillcolor="white [3212]" strokecolor="black [3213]" strokeweight="1pt">
+                <v:stroke joinstyle="miter"/>
+              </v:oval>
+            </w:pict>
+          </mc:Fallback>
+        </mc:AlternateContent>
+      </w:r>
+      <w:r>
+        <w:rPr>
+          <w:rFonts w:ascii="Times New Roman" w:hAnsi="Times New Roman" w:cs="Times New Roman"/>
+          <w:noProof/>
+          <w:sz w:val="28"/>
+          <w:szCs w:val="28"/>
+        </w:rPr>
+        <mc:AlternateContent>
+          <mc:Choice Requires="wps">
+            <w:drawing>
+              <wp:anchor distT="0" distB="0" distL="114300" distR="114300" simplePos="0" relativeHeight="251877376" behindDoc="0" locked="0" layoutInCell="1" allowOverlap="1">
+                <wp:simplePos x="0" y="0"/>
+                <wp:positionH relativeFrom="column">
+                  <wp:posOffset>2743200</wp:posOffset>
+                </wp:positionH>
+                <wp:positionV relativeFrom="paragraph">
+                  <wp:posOffset>342900</wp:posOffset>
+                </wp:positionV>
+                <wp:extent cx="228600" cy="228600"/>
+                <wp:effectExtent l="0" t="0" r="19050" b="19050"/>
+                <wp:wrapNone/>
+                <wp:docPr id="262" name="Oval 262"/>
+                <wp:cNvGraphicFramePr/>
+                <a:graphic xmlns:a="http://schemas.openxmlformats.org/drawingml/2006/main">
+                  <a:graphicData uri="http://schemas.microsoft.com/office/word/2010/wordprocessingShape">
+                    <wps:wsp>
+                      <wps:cNvSpPr/>
+                      <wps:spPr>
+                        <a:xfrm>
+                          <a:off x="0" y="0"/>
+                          <a:ext cx="228600" cy="228600"/>
+                        </a:xfrm>
+                        <a:prstGeom prst="ellipse">
+                          <a:avLst/>
+                        </a:prstGeom>
+                        <a:solidFill>
+                          <a:schemeClr val="bg1"/>
+                        </a:solidFill>
+                        <a:ln>
+                          <a:solidFill>
+                            <a:schemeClr val="tx1"/>
+                          </a:solidFill>
+                        </a:ln>
+                      </wps:spPr>
+                      <wps:style>
+                        <a:lnRef idx="2">
+                          <a:schemeClr val="accent1">
+                            <a:shade val="50000"/>
+                          </a:schemeClr>
+                        </a:lnRef>
+                        <a:fillRef idx="1">
+                          <a:schemeClr val="accent1"/>
+                        </a:fillRef>
+                        <a:effectRef idx="0">
+                          <a:schemeClr val="accent1"/>
+                        </a:effectRef>
+                        <a:fontRef idx="minor">
+                          <a:schemeClr val="lt1"/>
+                        </a:fontRef>
+                      </wps:style>
+                      <wps:bodyPr rot="0" spcFirstLastPara="0" vertOverflow="overflow" horzOverflow="overflow" vert="horz" wrap="square" lIns="91440" tIns="45720" rIns="91440" bIns="45720" numCol="1" spcCol="0" rtlCol="0" fromWordArt="0" anchor="ctr" anchorCtr="0" forceAA="0" compatLnSpc="1">
+                        <a:prstTxWarp prst="textNoShape">
+                          <a:avLst/>
+                        </a:prstTxWarp>
+                        <a:noAutofit/>
+                      </wps:bodyPr>
+                    </wps:wsp>
+                  </a:graphicData>
+                </a:graphic>
+              </wp:anchor>
+            </w:drawing>
+          </mc:Choice>
+          <mc:Fallback>
+            <w:pict>
+              <v:oval w14:anchorId="05A4471F" id="Oval 262" o:spid="_x0000_s1026" style="position:absolute;margin-left:3in;margin-top:27pt;width:18pt;height:18pt;z-index:251877376;visibility:visible;mso-wrap-style:square;mso-wrap-distance-left:9pt;mso-wrap-distance-top:0;mso-wrap-distance-right:9pt;mso-wrap-distance-bottom:0;mso-position-horizontal:absolute;mso-position-horizontal-relative:text;mso-position-vertical:absolute;mso-position-vertical-relative:text;v-text-anchor:middle" o:gfxdata="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" fillcolor="white [3212]" strokecolor="black [3213]" strokeweight="1pt">
+                <v:stroke joinstyle="miter"/>
+              </v:oval>
+            </w:pict>
+          </mc:Fallback>
+        </mc:AlternateContent>
       </w:r>
     </w:p>
     <w:sectPr>
@@ -13815,7 +16651,7 @@
 </file>
 
 <file path=customXml/itemProps1.xml><?xml version="1.0" encoding="utf-8"?>
-<ds:datastoreItem xmlns:ds="http://schemas.openxmlformats.org/officeDocument/2006/customXml" ds:itemID="{4990A513-F77E-4775-AF7F-51E964339669}">
+<ds:datastoreItem xmlns:ds="http://schemas.openxmlformats.org/officeDocument/2006/customXml" ds:itemID="{2754DD70-120C-473C-BA4A-4BD6754184C7}">
   <ds:schemaRefs>
     <ds:schemaRef ds:uri="http://schemas.openxmlformats.org/officeDocument/2006/bibliography"/>
   </ds:schemaRefs>

</xml_diff>